<commit_message>
Task in Backlog completed (Face Dimensions)
The necessary face dimensions that will be used for face detections have
been determined and will be mandatory.
</commit_message>
<xml_diff>
--- a/Documentation/Backlog.docx
+++ b/Documentation/Backlog.docx
@@ -2,9 +2,68 @@
 <file path=word/document.xml><?xml version="1.0" encoding="utf-8"?>
 <w:document xmlns:wpc="http://schemas.microsoft.com/office/word/2010/wordprocessingCanvas" xmlns:mc="http://schemas.openxmlformats.org/markup-compatibility/2006" xmlns:o="urn:schemas-microsoft-com:office:office" xmlns:r="http://schemas.openxmlformats.org/officeDocument/2006/relationships" xmlns:m="http://schemas.openxmlformats.org/officeDocument/2006/math" xmlns:v="urn:schemas-microsoft-com:vml" xmlns:wp14="http://schemas.microsoft.com/office/word/2010/wordprocessingDrawing" xmlns:wp="http://schemas.openxmlformats.org/drawingml/2006/wordprocessingDrawing" xmlns:w10="urn:schemas-microsoft-com:office:word" xmlns:w="http://schemas.openxmlformats.org/wordprocessingml/2006/main" xmlns:w14="http://schemas.microsoft.com/office/word/2010/wordml" xmlns:wpg="http://schemas.microsoft.com/office/word/2010/wordprocessingGroup" xmlns:wpi="http://schemas.microsoft.com/office/word/2010/wordprocessingInk" xmlns:wne="http://schemas.microsoft.com/office/word/2006/wordml" xmlns:wps="http://schemas.microsoft.com/office/word/2010/wordprocessingShape" mc:Ignorable="w14 wp14">
   <w:body>
+    <w:p>
+      <w:pPr>
+        <w:spacing w:after="120" w:line="240" w:lineRule="auto"/>
+        <w:rPr>
+          <w:rFonts w:ascii="Times New Roman" w:hAnsi="Times New Roman" w:cs="Times New Roman"/>
+          <w:color w:val="4F81BD" w:themeColor="accent1"/>
+          <w:sz w:val="24"/>
+          <w:szCs w:val="24"/>
+        </w:rPr>
+      </w:pPr>
+      <w:r>
+        <w:rPr>
+          <w:rFonts w:ascii="Times New Roman" w:hAnsi="Times New Roman" w:cs="Times New Roman"/>
+          <w:color w:val="4F81BD" w:themeColor="accent1"/>
+          <w:sz w:val="24"/>
+          <w:szCs w:val="24"/>
+        </w:rPr>
+        <w:t>Task Complete</w:t>
+      </w:r>
+    </w:p>
+    <w:p>
+      <w:pPr>
+        <w:spacing w:after="120" w:line="240" w:lineRule="auto"/>
+        <w:rPr>
+          <w:rFonts w:ascii="Times New Roman" w:hAnsi="Times New Roman" w:cs="Times New Roman"/>
+          <w:color w:val="FF0000"/>
+          <w:sz w:val="24"/>
+          <w:szCs w:val="24"/>
+        </w:rPr>
+      </w:pPr>
+      <w:r>
+        <w:rPr>
+          <w:rFonts w:ascii="Times New Roman" w:hAnsi="Times New Roman" w:cs="Times New Roman"/>
+          <w:color w:val="FF0000"/>
+          <w:sz w:val="24"/>
+          <w:szCs w:val="24"/>
+        </w:rPr>
+        <w:t xml:space="preserve">Task needs work – may be bugged </w:t>
+      </w:r>
+    </w:p>
+    <w:p>
+      <w:pPr>
+        <w:spacing w:after="120" w:line="240" w:lineRule="auto"/>
+        <w:rPr>
+          <w:rFonts w:ascii="Times New Roman" w:hAnsi="Times New Roman" w:cs="Times New Roman"/>
+          <w:sz w:val="24"/>
+          <w:szCs w:val="24"/>
+        </w:rPr>
+      </w:pPr>
+      <w:r>
+        <w:rPr>
+          <w:rFonts w:ascii="Times New Roman" w:hAnsi="Times New Roman" w:cs="Times New Roman"/>
+          <w:sz w:val="24"/>
+          <w:szCs w:val="24"/>
+        </w:rPr>
+        <w:t>Task not reached</w:t>
+      </w:r>
+    </w:p>
     <w:tbl>
       <w:tblPr>
         <w:tblStyle w:val="TableGrid"/>
+        <w:tblpPr w:leftFromText="180" w:rightFromText="180" w:vertAnchor="page" w:horzAnchor="margin" w:tblpY="2731"/>
         <w:tblW w:w="0" w:type="auto"/>
         <w:tblLook w:val="04A0" w:firstRow="1" w:lastRow="0" w:firstColumn="1" w:lastColumn="0" w:noHBand="0" w:noVBand="1"/>
       </w:tblPr>
@@ -147,7 +206,17 @@
                 <w:sz w:val="24"/>
                 <w:szCs w:val="24"/>
               </w:rPr>
-              <w:t>Create forward facing generic face bitmap</w:t>
+              <w:t>Create forward facing generic</w:t>
+            </w:r>
+            <w:bookmarkStart w:id="0" w:name="_GoBack"/>
+            <w:bookmarkEnd w:id="0"/>
+            <w:r>
+              <w:rPr>
+                <w:rFonts w:ascii="Times New Roman" w:hAnsi="Times New Roman" w:cs="Times New Roman"/>
+                <w:sz w:val="24"/>
+                <w:szCs w:val="24"/>
+              </w:rPr>
+              <w:t xml:space="preserve"> face bitmap</w:t>
             </w:r>
           </w:p>
           <w:p>
@@ -160,6 +229,7 @@
               <w:spacing w:after="120"/>
               <w:rPr>
                 <w:rFonts w:ascii="Times New Roman" w:hAnsi="Times New Roman" w:cs="Times New Roman"/>
+                <w:color w:val="4F81BD" w:themeColor="accent1"/>
                 <w:sz w:val="24"/>
                 <w:szCs w:val="24"/>
               </w:rPr>
@@ -167,10 +237,111 @@
             <w:r>
               <w:rPr>
                 <w:rFonts w:ascii="Times New Roman" w:hAnsi="Times New Roman" w:cs="Times New Roman"/>
+                <w:color w:val="4F81BD" w:themeColor="accent1"/>
                 <w:sz w:val="24"/>
                 <w:szCs w:val="24"/>
               </w:rPr>
               <w:t>Determine how much of the face must be used to compare each face, and how to isolate the face from its background</w:t>
+            </w:r>
+          </w:p>
+          <w:p>
+            <w:pPr>
+              <w:pStyle w:val="ListParagraph"/>
+              <w:numPr>
+                <w:ilvl w:val="1"/>
+                <w:numId w:val="2"/>
+              </w:numPr>
+              <w:spacing w:after="120"/>
+              <w:rPr>
+                <w:rFonts w:ascii="Times New Roman" w:hAnsi="Times New Roman" w:cs="Times New Roman"/>
+                <w:color w:val="4F81BD" w:themeColor="accent1"/>
+                <w:sz w:val="24"/>
+                <w:szCs w:val="24"/>
+              </w:rPr>
+            </w:pPr>
+            <w:r>
+              <w:rPr>
+                <w:rFonts w:ascii="Times New Roman" w:hAnsi="Times New Roman" w:cs="Times New Roman"/>
+                <w:color w:val="4F81BD" w:themeColor="accent1"/>
+                <w:sz w:val="24"/>
+                <w:szCs w:val="24"/>
+              </w:rPr>
+              <w:t>Top of image – Upper extremity of the forehead</w:t>
+            </w:r>
+          </w:p>
+          <w:p>
+            <w:pPr>
+              <w:pStyle w:val="ListParagraph"/>
+              <w:numPr>
+                <w:ilvl w:val="1"/>
+                <w:numId w:val="2"/>
+              </w:numPr>
+              <w:spacing w:after="120"/>
+              <w:rPr>
+                <w:rFonts w:ascii="Times New Roman" w:hAnsi="Times New Roman" w:cs="Times New Roman"/>
+                <w:color w:val="4F81BD" w:themeColor="accent1"/>
+                <w:sz w:val="24"/>
+                <w:szCs w:val="24"/>
+              </w:rPr>
+            </w:pPr>
+            <w:r>
+              <w:rPr>
+                <w:rFonts w:ascii="Times New Roman" w:hAnsi="Times New Roman" w:cs="Times New Roman"/>
+                <w:color w:val="4F81BD" w:themeColor="accent1"/>
+                <w:sz w:val="24"/>
+                <w:szCs w:val="24"/>
+              </w:rPr>
+              <w:t>Bottom of image – Lower extremity of chin</w:t>
+            </w:r>
+          </w:p>
+          <w:p>
+            <w:pPr>
+              <w:pStyle w:val="ListParagraph"/>
+              <w:numPr>
+                <w:ilvl w:val="1"/>
+                <w:numId w:val="2"/>
+              </w:numPr>
+              <w:spacing w:after="120"/>
+              <w:rPr>
+                <w:rFonts w:ascii="Times New Roman" w:hAnsi="Times New Roman" w:cs="Times New Roman"/>
+                <w:color w:val="4F81BD" w:themeColor="accent1"/>
+                <w:sz w:val="24"/>
+                <w:szCs w:val="24"/>
+              </w:rPr>
+            </w:pPr>
+            <w:r>
+              <w:rPr>
+                <w:rFonts w:ascii="Times New Roman" w:hAnsi="Times New Roman" w:cs="Times New Roman"/>
+                <w:color w:val="4F81BD" w:themeColor="accent1"/>
+                <w:sz w:val="24"/>
+                <w:szCs w:val="24"/>
+              </w:rPr>
+              <w:t>Left of image – Rightmost extremity of cheekbone, does not include ear</w:t>
+            </w:r>
+          </w:p>
+          <w:p>
+            <w:pPr>
+              <w:pStyle w:val="ListParagraph"/>
+              <w:numPr>
+                <w:ilvl w:val="1"/>
+                <w:numId w:val="2"/>
+              </w:numPr>
+              <w:spacing w:after="120"/>
+              <w:rPr>
+                <w:rFonts w:ascii="Times New Roman" w:hAnsi="Times New Roman" w:cs="Times New Roman"/>
+                <w:color w:val="4F81BD" w:themeColor="accent1"/>
+                <w:sz w:val="24"/>
+                <w:szCs w:val="24"/>
+              </w:rPr>
+            </w:pPr>
+            <w:r>
+              <w:rPr>
+                <w:rFonts w:ascii="Times New Roman" w:hAnsi="Times New Roman" w:cs="Times New Roman"/>
+                <w:color w:val="4F81BD" w:themeColor="accent1"/>
+                <w:sz w:val="24"/>
+                <w:szCs w:val="24"/>
+              </w:rPr>
+              <w:t>Right of image – Leftmost extremity of cheekbone, does not include ear</w:t>
             </w:r>
           </w:p>
           <w:p>
@@ -193,25 +364,7 @@
                 <w:sz w:val="24"/>
                 <w:szCs w:val="24"/>
               </w:rPr>
-              <w:t xml:space="preserve">Test bitmap comparison percentages, determine </w:t>
-            </w:r>
-            <w:r>
-              <w:rPr>
-                <w:rFonts w:ascii="Times New Roman" w:hAnsi="Times New Roman" w:cs="Times New Roman"/>
-                <w:sz w:val="24"/>
-                <w:szCs w:val="24"/>
-              </w:rPr>
-              <w:t>appropriate percentage t</w:t>
-            </w:r>
-            <w:bookmarkStart w:id="0" w:name="_GoBack"/>
-            <w:bookmarkEnd w:id="0"/>
-            <w:r>
-              <w:rPr>
-                <w:rFonts w:ascii="Times New Roman" w:hAnsi="Times New Roman" w:cs="Times New Roman"/>
-                <w:sz w:val="24"/>
-                <w:szCs w:val="24"/>
-              </w:rPr>
-              <w:t>hreshold to establish similar images</w:t>
+              <w:t>Test bitmap comparison percentages, determine appropriate percentage threshold to establish similar images</w:t>
             </w:r>
           </w:p>
         </w:tc>
@@ -485,7 +638,7 @@
         <w:rFonts w:ascii="Symbol" w:hAnsi="Symbol" w:hint="default"/>
       </w:rPr>
     </w:lvl>
-    <w:lvl w:ilvl="1" w:tplc="04090003" w:tentative="1">
+    <w:lvl w:ilvl="1" w:tplc="04090003">
       <w:start w:val="1"/>
       <w:numFmt w:val="bullet"/>
       <w:lvlText w:val="o"/>

</xml_diff>

<commit_message>
Created Bit/Depth map image
The image was made to test image comparison, comparison to other images
must be determined
</commit_message>
<xml_diff>
--- a/Documentation/Backlog.docx
+++ b/Documentation/Backlog.docx
@@ -2,46 +2,138 @@
 <file path=word/document.xml><?xml version="1.0" encoding="utf-8"?>
 <w:document xmlns:wpc="http://schemas.microsoft.com/office/word/2010/wordprocessingCanvas" xmlns:mc="http://schemas.openxmlformats.org/markup-compatibility/2006" xmlns:o="urn:schemas-microsoft-com:office:office" xmlns:r="http://schemas.openxmlformats.org/officeDocument/2006/relationships" xmlns:m="http://schemas.openxmlformats.org/officeDocument/2006/math" xmlns:v="urn:schemas-microsoft-com:vml" xmlns:wp14="http://schemas.microsoft.com/office/word/2010/wordprocessingDrawing" xmlns:wp="http://schemas.openxmlformats.org/drawingml/2006/wordprocessingDrawing" xmlns:w10="urn:schemas-microsoft-com:office:word" xmlns:w="http://schemas.openxmlformats.org/wordprocessingml/2006/main" xmlns:w14="http://schemas.microsoft.com/office/word/2010/wordml" xmlns:wpg="http://schemas.microsoft.com/office/word/2010/wordprocessingGroup" xmlns:wpi="http://schemas.microsoft.com/office/word/2010/wordprocessingInk" xmlns:wne="http://schemas.microsoft.com/office/word/2006/wordml" xmlns:wps="http://schemas.microsoft.com/office/word/2010/wordprocessingShape" mc:Ignorable="w14 wp14">
   <w:body>
-    <w:p>
-      <w:pPr>
-        <w:spacing w:after="120" w:line="240" w:lineRule="auto"/>
-        <w:rPr>
-          <w:rFonts w:ascii="Times New Roman" w:hAnsi="Times New Roman" w:cs="Times New Roman"/>
-          <w:color w:val="4F81BD" w:themeColor="accent1"/>
-          <w:sz w:val="24"/>
-          <w:szCs w:val="24"/>
-        </w:rPr>
-      </w:pPr>
-      <w:r>
-        <w:rPr>
-          <w:rFonts w:ascii="Times New Roman" w:hAnsi="Times New Roman" w:cs="Times New Roman"/>
-          <w:color w:val="4F81BD" w:themeColor="accent1"/>
-          <w:sz w:val="24"/>
-          <w:szCs w:val="24"/>
-        </w:rPr>
-        <w:t>Task Complete</w:t>
-      </w:r>
-    </w:p>
-    <w:p>
-      <w:pPr>
-        <w:spacing w:after="120" w:line="240" w:lineRule="auto"/>
-        <w:rPr>
-          <w:rFonts w:ascii="Times New Roman" w:hAnsi="Times New Roman" w:cs="Times New Roman"/>
-          <w:color w:val="FF0000"/>
-          <w:sz w:val="24"/>
-          <w:szCs w:val="24"/>
-        </w:rPr>
-      </w:pPr>
-      <w:r>
-        <w:rPr>
-          <w:rFonts w:ascii="Times New Roman" w:hAnsi="Times New Roman" w:cs="Times New Roman"/>
-          <w:color w:val="FF0000"/>
-          <w:sz w:val="24"/>
-          <w:szCs w:val="24"/>
-        </w:rPr>
-        <w:t xml:space="preserve">Task needs work – may be bugged </w:t>
-      </w:r>
-    </w:p>
+    <w:tbl>
+      <w:tblPr>
+        <w:tblStyle w:val="TableGrid"/>
+        <w:tblW w:w="0" w:type="auto"/>
+        <w:tblLook w:val="04A0" w:firstRow="1" w:lastRow="0" w:firstColumn="1" w:lastColumn="0" w:noHBand="0" w:noVBand="1"/>
+      </w:tblPr>
+      <w:tblGrid>
+        <w:gridCol w:w="3639"/>
+      </w:tblGrid>
+      <w:tr>
+        <w:trPr>
+          <w:trHeight w:val="350"/>
+        </w:trPr>
+        <w:tc>
+          <w:tcPr>
+            <w:tcW w:w="3639" w:type="dxa"/>
+          </w:tcPr>
+          <w:p>
+            <w:pPr>
+              <w:spacing w:after="120"/>
+              <w:rPr>
+                <w:rFonts w:ascii="Times New Roman" w:hAnsi="Times New Roman" w:cs="Times New Roman"/>
+                <w:b/>
+                <w:color w:val="4F81BD" w:themeColor="accent1"/>
+                <w:sz w:val="24"/>
+                <w:szCs w:val="24"/>
+              </w:rPr>
+            </w:pPr>
+            <w:r>
+              <w:rPr>
+                <w:rFonts w:ascii="Times New Roman" w:hAnsi="Times New Roman" w:cs="Times New Roman"/>
+                <w:b/>
+                <w:sz w:val="28"/>
+                <w:szCs w:val="24"/>
+              </w:rPr>
+              <w:t>Legend</w:t>
+            </w:r>
+          </w:p>
+        </w:tc>
+      </w:tr>
+      <w:tr>
+        <w:trPr>
+          <w:trHeight w:val="1575"/>
+        </w:trPr>
+        <w:tc>
+          <w:tcPr>
+            <w:tcW w:w="3639" w:type="dxa"/>
+          </w:tcPr>
+          <w:p>
+            <w:pPr>
+              <w:spacing w:after="120"/>
+              <w:rPr>
+                <w:rFonts w:ascii="Times New Roman" w:hAnsi="Times New Roman" w:cs="Times New Roman"/>
+                <w:color w:val="4F81BD" w:themeColor="accent1"/>
+                <w:sz w:val="24"/>
+                <w:szCs w:val="24"/>
+              </w:rPr>
+            </w:pPr>
+            <w:r>
+              <w:rPr>
+                <w:rFonts w:ascii="Times New Roman" w:hAnsi="Times New Roman" w:cs="Times New Roman"/>
+                <w:color w:val="4F81BD" w:themeColor="accent1"/>
+                <w:sz w:val="24"/>
+                <w:szCs w:val="24"/>
+              </w:rPr>
+              <w:t>Task Complete</w:t>
+            </w:r>
+          </w:p>
+          <w:p>
+            <w:pPr>
+              <w:spacing w:after="120"/>
+              <w:rPr>
+                <w:rFonts w:ascii="Times New Roman" w:hAnsi="Times New Roman" w:cs="Times New Roman"/>
+                <w:color w:val="FF0000"/>
+                <w:sz w:val="24"/>
+                <w:szCs w:val="24"/>
+              </w:rPr>
+            </w:pPr>
+            <w:r>
+              <w:rPr>
+                <w:rFonts w:ascii="Times New Roman" w:hAnsi="Times New Roman" w:cs="Times New Roman"/>
+                <w:color w:val="FF0000"/>
+                <w:sz w:val="24"/>
+                <w:szCs w:val="24"/>
+              </w:rPr>
+              <w:t xml:space="preserve">Task needs work – may be bugged </w:t>
+            </w:r>
+          </w:p>
+          <w:p>
+            <w:pPr>
+              <w:spacing w:after="120"/>
+              <w:rPr>
+                <w:rFonts w:ascii="Times New Roman" w:hAnsi="Times New Roman" w:cs="Times New Roman"/>
+                <w:sz w:val="24"/>
+                <w:szCs w:val="24"/>
+              </w:rPr>
+            </w:pPr>
+            <w:r>
+              <w:rPr>
+                <w:rFonts w:ascii="Times New Roman" w:hAnsi="Times New Roman" w:cs="Times New Roman"/>
+                <w:sz w:val="24"/>
+                <w:szCs w:val="24"/>
+              </w:rPr>
+              <w:t>Task not reached</w:t>
+            </w:r>
+          </w:p>
+          <w:p>
+            <w:pPr>
+              <w:pStyle w:val="ListParagraph"/>
+              <w:numPr>
+                <w:ilvl w:val="0"/>
+                <w:numId w:val="5"/>
+              </w:numPr>
+              <w:spacing w:after="120"/>
+              <w:rPr>
+                <w:rFonts w:ascii="Times New Roman" w:hAnsi="Times New Roman" w:cs="Times New Roman"/>
+                <w:sz w:val="24"/>
+                <w:szCs w:val="24"/>
+              </w:rPr>
+            </w:pPr>
+            <w:r>
+              <w:rPr>
+                <w:rFonts w:ascii="Times New Roman" w:hAnsi="Times New Roman" w:cs="Times New Roman"/>
+                <w:sz w:val="24"/>
+                <w:szCs w:val="24"/>
+              </w:rPr>
+              <w:t>Task details and notes</w:t>
+            </w:r>
+          </w:p>
+        </w:tc>
+      </w:tr>
+    </w:tbl>
     <w:p>
       <w:pPr>
         <w:spacing w:after="120" w:line="240" w:lineRule="auto"/>
@@ -51,442 +143,562 @@
           <w:szCs w:val="24"/>
         </w:rPr>
       </w:pPr>
-      <w:r>
+    </w:p>
+    <w:tbl>
+      <w:tblPr>
+        <w:tblStyle w:val="TableGrid"/>
+        <w:tblpPr w:leftFromText="180" w:rightFromText="180" w:vertAnchor="page" w:horzAnchor="margin" w:tblpY="4006"/>
+        <w:tblW w:w="0" w:type="auto"/>
+        <w:tblLook w:val="04A0" w:firstRow="1" w:lastRow="0" w:firstColumn="1" w:lastColumn="0" w:noHBand="0" w:noVBand="1"/>
+      </w:tblPr>
+      <w:tblGrid>
+        <w:gridCol w:w="1483"/>
+        <w:gridCol w:w="8093"/>
+      </w:tblGrid>
+      <w:tr>
+        <w:tc>
+          <w:tcPr>
+            <w:tcW w:w="0" w:type="auto"/>
+          </w:tcPr>
+          <w:p>
+            <w:pPr>
+              <w:spacing w:after="120"/>
+              <w:rPr>
+                <w:rFonts w:ascii="Times New Roman" w:hAnsi="Times New Roman" w:cs="Times New Roman"/>
+                <w:sz w:val="24"/>
+                <w:szCs w:val="24"/>
+              </w:rPr>
+            </w:pPr>
+            <w:r>
+              <w:rPr>
+                <w:rFonts w:ascii="Times New Roman" w:hAnsi="Times New Roman" w:cs="Times New Roman"/>
+                <w:sz w:val="24"/>
+                <w:szCs w:val="24"/>
+              </w:rPr>
+              <w:t>Bitmaps</w:t>
+            </w:r>
+          </w:p>
+          <w:p>
+            <w:pPr>
+              <w:spacing w:after="120"/>
+              <w:rPr>
+                <w:rFonts w:ascii="Times New Roman" w:hAnsi="Times New Roman" w:cs="Times New Roman"/>
+                <w:sz w:val="24"/>
+                <w:szCs w:val="24"/>
+              </w:rPr>
+            </w:pPr>
+            <w:r>
+              <w:rPr>
+                <w:rFonts w:ascii="Times New Roman" w:hAnsi="Times New Roman" w:cs="Times New Roman"/>
+                <w:sz w:val="24"/>
+                <w:szCs w:val="24"/>
+              </w:rPr>
+              <w:t>(Week One)</w:t>
+            </w:r>
+          </w:p>
+        </w:tc>
+        <w:tc>
+          <w:tcPr>
+            <w:tcW w:w="0" w:type="auto"/>
+          </w:tcPr>
+          <w:p>
+            <w:pPr>
+              <w:pStyle w:val="ListParagraph"/>
+              <w:numPr>
+                <w:ilvl w:val="0"/>
+                <w:numId w:val="2"/>
+              </w:numPr>
+              <w:spacing w:after="120"/>
+              <w:rPr>
+                <w:rFonts w:ascii="Times New Roman" w:hAnsi="Times New Roman" w:cs="Times New Roman"/>
+                <w:color w:val="4F81BD" w:themeColor="accent1"/>
+                <w:sz w:val="24"/>
+                <w:szCs w:val="24"/>
+              </w:rPr>
+            </w:pPr>
+            <w:r>
+              <w:rPr>
+                <w:rFonts w:ascii="Times New Roman" w:hAnsi="Times New Roman" w:cs="Times New Roman"/>
+                <w:color w:val="4F81BD" w:themeColor="accent1"/>
+                <w:sz w:val="24"/>
+                <w:szCs w:val="24"/>
+              </w:rPr>
+              <w:t>Research generic face</w:t>
+            </w:r>
+          </w:p>
+          <w:p>
+            <w:pPr>
+              <w:pStyle w:val="ListParagraph"/>
+              <w:numPr>
+                <w:ilvl w:val="1"/>
+                <w:numId w:val="2"/>
+              </w:numPr>
+              <w:spacing w:after="120"/>
+              <w:rPr>
+                <w:rFonts w:ascii="Times New Roman" w:hAnsi="Times New Roman" w:cs="Times New Roman"/>
+                <w:color w:val="4F81BD" w:themeColor="accent1"/>
+                <w:sz w:val="24"/>
+                <w:szCs w:val="24"/>
+              </w:rPr>
+            </w:pPr>
+            <w:r>
+              <w:rPr>
+                <w:rFonts w:ascii="Times New Roman" w:hAnsi="Times New Roman" w:cs="Times New Roman"/>
+                <w:color w:val="4F81BD" w:themeColor="accent1"/>
+                <w:sz w:val="24"/>
+                <w:szCs w:val="24"/>
+              </w:rPr>
+              <w:t>Face found and made into bit/depth map</w:t>
+            </w:r>
+          </w:p>
+          <w:p>
+            <w:pPr>
+              <w:pStyle w:val="ListParagraph"/>
+              <w:numPr>
+                <w:ilvl w:val="0"/>
+                <w:numId w:val="2"/>
+              </w:numPr>
+              <w:spacing w:after="120"/>
+              <w:rPr>
+                <w:rFonts w:ascii="Times New Roman" w:hAnsi="Times New Roman" w:cs="Times New Roman"/>
+                <w:color w:val="4F81BD" w:themeColor="accent1"/>
+                <w:sz w:val="24"/>
+                <w:szCs w:val="24"/>
+              </w:rPr>
+            </w:pPr>
+            <w:r>
+              <w:rPr>
+                <w:rFonts w:ascii="Times New Roman" w:hAnsi="Times New Roman" w:cs="Times New Roman"/>
+                <w:color w:val="4F81BD" w:themeColor="accent1"/>
+                <w:sz w:val="24"/>
+                <w:szCs w:val="24"/>
+              </w:rPr>
+              <w:t>Determine how differences between face proportions will affect comparison percentage</w:t>
+            </w:r>
+          </w:p>
+          <w:p>
+            <w:pPr>
+              <w:pStyle w:val="ListParagraph"/>
+              <w:numPr>
+                <w:ilvl w:val="1"/>
+                <w:numId w:val="2"/>
+              </w:numPr>
+              <w:spacing w:after="120"/>
+              <w:rPr>
+                <w:rFonts w:ascii="Times New Roman" w:hAnsi="Times New Roman" w:cs="Times New Roman"/>
+                <w:color w:val="4F81BD" w:themeColor="accent1"/>
+                <w:sz w:val="24"/>
+                <w:szCs w:val="24"/>
+              </w:rPr>
+            </w:pPr>
+            <w:r>
+              <w:rPr>
+                <w:rFonts w:ascii="Times New Roman" w:hAnsi="Times New Roman" w:cs="Times New Roman"/>
+                <w:color w:val="4F81BD" w:themeColor="accent1"/>
+                <w:sz w:val="24"/>
+                <w:szCs w:val="24"/>
+              </w:rPr>
+              <w:t>Depth map helps deal with proportions, depth map will be twea</w:t>
+            </w:r>
+            <w:bookmarkStart w:id="0" w:name="_GoBack"/>
+            <w:bookmarkEnd w:id="0"/>
+            <w:r>
+              <w:rPr>
+                <w:rFonts w:ascii="Times New Roman" w:hAnsi="Times New Roman" w:cs="Times New Roman"/>
+                <w:color w:val="4F81BD" w:themeColor="accent1"/>
+                <w:sz w:val="24"/>
+                <w:szCs w:val="24"/>
+              </w:rPr>
+              <w:t>ked in the future through code to deal with faces of varying size</w:t>
+            </w:r>
+          </w:p>
+          <w:p>
+            <w:pPr>
+              <w:pStyle w:val="ListParagraph"/>
+              <w:numPr>
+                <w:ilvl w:val="0"/>
+                <w:numId w:val="2"/>
+              </w:numPr>
+              <w:spacing w:after="120"/>
+              <w:rPr>
+                <w:rFonts w:ascii="Times New Roman" w:hAnsi="Times New Roman" w:cs="Times New Roman"/>
+                <w:color w:val="4F81BD" w:themeColor="accent1"/>
+                <w:sz w:val="24"/>
+                <w:szCs w:val="24"/>
+              </w:rPr>
+            </w:pPr>
+            <w:r>
+              <w:rPr>
+                <w:rFonts w:ascii="Times New Roman" w:hAnsi="Times New Roman" w:cs="Times New Roman"/>
+                <w:color w:val="4F81BD" w:themeColor="accent1"/>
+                <w:sz w:val="24"/>
+                <w:szCs w:val="24"/>
+              </w:rPr>
+              <w:t>Determine how facial features should be dealt with</w:t>
+            </w:r>
+          </w:p>
+          <w:p>
+            <w:pPr>
+              <w:pStyle w:val="ListParagraph"/>
+              <w:numPr>
+                <w:ilvl w:val="1"/>
+                <w:numId w:val="2"/>
+              </w:numPr>
+              <w:spacing w:after="120"/>
+              <w:rPr>
+                <w:rFonts w:ascii="Times New Roman" w:hAnsi="Times New Roman" w:cs="Times New Roman"/>
+                <w:color w:val="4F81BD" w:themeColor="accent1"/>
+                <w:sz w:val="24"/>
+                <w:szCs w:val="24"/>
+              </w:rPr>
+            </w:pPr>
+            <w:r>
+              <w:rPr>
+                <w:rFonts w:ascii="Times New Roman" w:hAnsi="Times New Roman" w:cs="Times New Roman"/>
+                <w:color w:val="4F81BD" w:themeColor="accent1"/>
+                <w:sz w:val="24"/>
+                <w:szCs w:val="24"/>
+              </w:rPr>
+              <w:t>Facial features appear brighter in a depth map, faces with glasses will not be considered in the facial recognition system until after week 2</w:t>
+            </w:r>
+          </w:p>
+          <w:p>
+            <w:pPr>
+              <w:pStyle w:val="ListParagraph"/>
+              <w:numPr>
+                <w:ilvl w:val="0"/>
+                <w:numId w:val="2"/>
+              </w:numPr>
+              <w:spacing w:after="120"/>
+              <w:rPr>
+                <w:rFonts w:ascii="Times New Roman" w:hAnsi="Times New Roman" w:cs="Times New Roman"/>
+                <w:color w:val="4F81BD" w:themeColor="accent1"/>
+                <w:sz w:val="24"/>
+                <w:szCs w:val="24"/>
+              </w:rPr>
+            </w:pPr>
+            <w:r>
+              <w:rPr>
+                <w:rFonts w:ascii="Times New Roman" w:hAnsi="Times New Roman" w:cs="Times New Roman"/>
+                <w:color w:val="4F81BD" w:themeColor="accent1"/>
+                <w:sz w:val="24"/>
+                <w:szCs w:val="24"/>
+              </w:rPr>
+              <w:t>Create fo</w:t>
+            </w:r>
+            <w:r>
+              <w:rPr>
+                <w:rFonts w:ascii="Times New Roman" w:hAnsi="Times New Roman" w:cs="Times New Roman"/>
+                <w:color w:val="4F81BD" w:themeColor="accent1"/>
+                <w:sz w:val="24"/>
+                <w:szCs w:val="24"/>
+              </w:rPr>
+              <w:t>rward facing generic face bit/depth map</w:t>
+            </w:r>
+          </w:p>
+          <w:p>
+            <w:pPr>
+              <w:pStyle w:val="ListParagraph"/>
+              <w:numPr>
+                <w:ilvl w:val="1"/>
+                <w:numId w:val="6"/>
+              </w:numPr>
+              <w:spacing w:after="120"/>
+              <w:rPr>
+                <w:rFonts w:ascii="Times New Roman" w:hAnsi="Times New Roman" w:cs="Times New Roman"/>
+                <w:color w:val="4F81BD" w:themeColor="accent1"/>
+                <w:sz w:val="24"/>
+                <w:szCs w:val="24"/>
+              </w:rPr>
+            </w:pPr>
+            <w:r>
+              <w:rPr>
+                <w:rFonts w:ascii="Times New Roman" w:hAnsi="Times New Roman" w:cs="Times New Roman"/>
+                <w:color w:val="4F81BD" w:themeColor="accent1"/>
+                <w:sz w:val="24"/>
+                <w:szCs w:val="24"/>
+              </w:rPr>
+              <w:t>Sample face in documentation directory</w:t>
+            </w:r>
+          </w:p>
+          <w:p>
+            <w:pPr>
+              <w:pStyle w:val="ListParagraph"/>
+              <w:numPr>
+                <w:ilvl w:val="0"/>
+                <w:numId w:val="2"/>
+              </w:numPr>
+              <w:spacing w:after="120"/>
+              <w:rPr>
+                <w:rFonts w:ascii="Times New Roman" w:hAnsi="Times New Roman" w:cs="Times New Roman"/>
+                <w:color w:val="4F81BD" w:themeColor="accent1"/>
+                <w:sz w:val="24"/>
+                <w:szCs w:val="24"/>
+              </w:rPr>
+            </w:pPr>
+            <w:r>
+              <w:rPr>
+                <w:rFonts w:ascii="Times New Roman" w:hAnsi="Times New Roman" w:cs="Times New Roman"/>
+                <w:color w:val="4F81BD" w:themeColor="accent1"/>
+                <w:sz w:val="24"/>
+                <w:szCs w:val="24"/>
+              </w:rPr>
+              <w:t>Determine how much of the face must be used to compare each face, and how to isolate the face from its background</w:t>
+            </w:r>
+          </w:p>
+          <w:p>
+            <w:pPr>
+              <w:pStyle w:val="ListParagraph"/>
+              <w:numPr>
+                <w:ilvl w:val="1"/>
+                <w:numId w:val="2"/>
+              </w:numPr>
+              <w:spacing w:after="120"/>
+              <w:rPr>
+                <w:rFonts w:ascii="Times New Roman" w:hAnsi="Times New Roman" w:cs="Times New Roman"/>
+                <w:color w:val="4F81BD" w:themeColor="accent1"/>
+                <w:sz w:val="24"/>
+                <w:szCs w:val="24"/>
+              </w:rPr>
+            </w:pPr>
+            <w:r>
+              <w:rPr>
+                <w:rFonts w:ascii="Times New Roman" w:hAnsi="Times New Roman" w:cs="Times New Roman"/>
+                <w:color w:val="4F81BD" w:themeColor="accent1"/>
+                <w:sz w:val="24"/>
+                <w:szCs w:val="24"/>
+              </w:rPr>
+              <w:t>Top of image – Upper extremity of the forehead</w:t>
+            </w:r>
+          </w:p>
+          <w:p>
+            <w:pPr>
+              <w:pStyle w:val="ListParagraph"/>
+              <w:numPr>
+                <w:ilvl w:val="1"/>
+                <w:numId w:val="2"/>
+              </w:numPr>
+              <w:spacing w:after="120"/>
+              <w:rPr>
+                <w:rFonts w:ascii="Times New Roman" w:hAnsi="Times New Roman" w:cs="Times New Roman"/>
+                <w:color w:val="4F81BD" w:themeColor="accent1"/>
+                <w:sz w:val="24"/>
+                <w:szCs w:val="24"/>
+              </w:rPr>
+            </w:pPr>
+            <w:r>
+              <w:rPr>
+                <w:rFonts w:ascii="Times New Roman" w:hAnsi="Times New Roman" w:cs="Times New Roman"/>
+                <w:color w:val="4F81BD" w:themeColor="accent1"/>
+                <w:sz w:val="24"/>
+                <w:szCs w:val="24"/>
+              </w:rPr>
+              <w:t>Bottom of image – Lower extremity of chin</w:t>
+            </w:r>
+          </w:p>
+          <w:p>
+            <w:pPr>
+              <w:pStyle w:val="ListParagraph"/>
+              <w:numPr>
+                <w:ilvl w:val="1"/>
+                <w:numId w:val="2"/>
+              </w:numPr>
+              <w:spacing w:after="120"/>
+              <w:rPr>
+                <w:rFonts w:ascii="Times New Roman" w:hAnsi="Times New Roman" w:cs="Times New Roman"/>
+                <w:color w:val="4F81BD" w:themeColor="accent1"/>
+                <w:sz w:val="24"/>
+                <w:szCs w:val="24"/>
+              </w:rPr>
+            </w:pPr>
+            <w:r>
+              <w:rPr>
+                <w:rFonts w:ascii="Times New Roman" w:hAnsi="Times New Roman" w:cs="Times New Roman"/>
+                <w:color w:val="4F81BD" w:themeColor="accent1"/>
+                <w:sz w:val="24"/>
+                <w:szCs w:val="24"/>
+              </w:rPr>
+              <w:t>Left of image – Rightmost extremity of cheekbone, does not include ear</w:t>
+            </w:r>
+          </w:p>
+          <w:p>
+            <w:pPr>
+              <w:pStyle w:val="ListParagraph"/>
+              <w:numPr>
+                <w:ilvl w:val="1"/>
+                <w:numId w:val="2"/>
+              </w:numPr>
+              <w:spacing w:after="120"/>
+              <w:rPr>
+                <w:rFonts w:ascii="Times New Roman" w:hAnsi="Times New Roman" w:cs="Times New Roman"/>
+                <w:color w:val="4F81BD" w:themeColor="accent1"/>
+                <w:sz w:val="24"/>
+                <w:szCs w:val="24"/>
+              </w:rPr>
+            </w:pPr>
+            <w:r>
+              <w:rPr>
+                <w:rFonts w:ascii="Times New Roman" w:hAnsi="Times New Roman" w:cs="Times New Roman"/>
+                <w:color w:val="4F81BD" w:themeColor="accent1"/>
+                <w:sz w:val="24"/>
+                <w:szCs w:val="24"/>
+              </w:rPr>
+              <w:t>Right of image – Leftmost extremity of cheekbone, does not include ear</w:t>
+            </w:r>
+          </w:p>
+          <w:p>
+            <w:pPr>
+              <w:pStyle w:val="ListParagraph"/>
+              <w:numPr>
+                <w:ilvl w:val="0"/>
+                <w:numId w:val="2"/>
+              </w:numPr>
+              <w:spacing w:after="120"/>
+              <w:rPr>
+                <w:rFonts w:ascii="Times New Roman" w:hAnsi="Times New Roman" w:cs="Times New Roman"/>
+                <w:sz w:val="24"/>
+                <w:szCs w:val="24"/>
+              </w:rPr>
+            </w:pPr>
+            <w:r>
+              <w:rPr>
+                <w:rFonts w:ascii="Times New Roman" w:hAnsi="Times New Roman" w:cs="Times New Roman"/>
+                <w:sz w:val="24"/>
+                <w:szCs w:val="24"/>
+              </w:rPr>
+              <w:t>Test bitmap comparison percentages, determine appropriate percentage threshold to establish similar images</w:t>
+            </w:r>
+          </w:p>
+        </w:tc>
+      </w:tr>
+      <w:tr>
+        <w:tc>
+          <w:tcPr>
+            <w:tcW w:w="0" w:type="auto"/>
+          </w:tcPr>
+          <w:p>
+            <w:pPr>
+              <w:spacing w:after="120"/>
+              <w:rPr>
+                <w:rFonts w:ascii="Times New Roman" w:hAnsi="Times New Roman" w:cs="Times New Roman"/>
+                <w:sz w:val="24"/>
+                <w:szCs w:val="24"/>
+              </w:rPr>
+            </w:pPr>
+            <w:r>
+              <w:rPr>
+                <w:rFonts w:ascii="Times New Roman" w:hAnsi="Times New Roman" w:cs="Times New Roman"/>
+                <w:sz w:val="24"/>
+                <w:szCs w:val="24"/>
+              </w:rPr>
+              <w:t>Comparisons</w:t>
+            </w:r>
+          </w:p>
+          <w:p>
+            <w:pPr>
+              <w:spacing w:after="120"/>
+              <w:rPr>
+                <w:rFonts w:ascii="Times New Roman" w:hAnsi="Times New Roman" w:cs="Times New Roman"/>
+                <w:sz w:val="24"/>
+                <w:szCs w:val="24"/>
+              </w:rPr>
+            </w:pPr>
+            <w:r>
+              <w:rPr>
+                <w:rFonts w:ascii="Times New Roman" w:hAnsi="Times New Roman" w:cs="Times New Roman"/>
+                <w:sz w:val="24"/>
+                <w:szCs w:val="24"/>
+              </w:rPr>
+              <w:t>(Week Two)</w:t>
+            </w:r>
+          </w:p>
+        </w:tc>
+        <w:tc>
+          <w:tcPr>
+            <w:tcW w:w="0" w:type="auto"/>
+          </w:tcPr>
+          <w:p>
+            <w:pPr>
+              <w:pStyle w:val="ListParagraph"/>
+              <w:numPr>
+                <w:ilvl w:val="0"/>
+                <w:numId w:val="3"/>
+              </w:numPr>
+              <w:spacing w:after="120"/>
+              <w:rPr>
+                <w:rFonts w:ascii="Times New Roman" w:hAnsi="Times New Roman" w:cs="Times New Roman"/>
+                <w:sz w:val="24"/>
+                <w:szCs w:val="24"/>
+              </w:rPr>
+            </w:pPr>
+            <w:r>
+              <w:rPr>
+                <w:rFonts w:ascii="Times New Roman" w:hAnsi="Times New Roman" w:cs="Times New Roman"/>
+                <w:sz w:val="24"/>
+                <w:szCs w:val="24"/>
+              </w:rPr>
+              <w:t>Test generic facing face against person test face</w:t>
+            </w:r>
+          </w:p>
+          <w:p>
+            <w:pPr>
+              <w:pStyle w:val="ListParagraph"/>
+              <w:numPr>
+                <w:ilvl w:val="0"/>
+                <w:numId w:val="3"/>
+              </w:numPr>
+              <w:spacing w:after="120"/>
+              <w:rPr>
+                <w:rFonts w:ascii="Times New Roman" w:hAnsi="Times New Roman" w:cs="Times New Roman"/>
+                <w:sz w:val="24"/>
+                <w:szCs w:val="24"/>
+              </w:rPr>
+            </w:pPr>
+            <w:r>
+              <w:rPr>
+                <w:rFonts w:ascii="Times New Roman" w:hAnsi="Times New Roman" w:cs="Times New Roman"/>
+                <w:sz w:val="24"/>
+                <w:szCs w:val="24"/>
+              </w:rPr>
+              <w:t>Test algorithm of bitmap face comparisons until percentage threshold is met</w:t>
+            </w:r>
+          </w:p>
+          <w:p>
+            <w:pPr>
+              <w:pStyle w:val="ListParagraph"/>
+              <w:numPr>
+                <w:ilvl w:val="0"/>
+                <w:numId w:val="3"/>
+              </w:numPr>
+              <w:spacing w:after="120"/>
+              <w:rPr>
+                <w:rFonts w:ascii="Times New Roman" w:hAnsi="Times New Roman" w:cs="Times New Roman"/>
+                <w:sz w:val="24"/>
+                <w:szCs w:val="24"/>
+              </w:rPr>
+            </w:pPr>
+            <w:r>
+              <w:rPr>
+                <w:rFonts w:ascii="Times New Roman" w:hAnsi="Times New Roman" w:cs="Times New Roman"/>
+                <w:sz w:val="24"/>
+                <w:szCs w:val="24"/>
+              </w:rPr>
+              <w:t>Test face comparison algorithm with inanimate objects to see how it responds</w:t>
+            </w:r>
+          </w:p>
+        </w:tc>
+      </w:tr>
+    </w:tbl>
+    <w:p>
+      <w:pPr>
+        <w:spacing w:after="120" w:line="240" w:lineRule="auto"/>
         <w:rPr>
           <w:rFonts w:ascii="Times New Roman" w:hAnsi="Times New Roman" w:cs="Times New Roman"/>
           <w:sz w:val="24"/>
           <w:szCs w:val="24"/>
         </w:rPr>
-        <w:t>Task not reached</w:t>
-      </w:r>
+      </w:pPr>
     </w:p>
-    <w:tbl>
-      <w:tblPr>
-        <w:tblStyle w:val="TableGrid"/>
-        <w:tblpPr w:leftFromText="180" w:rightFromText="180" w:vertAnchor="page" w:horzAnchor="margin" w:tblpY="2731"/>
-        <w:tblW w:w="0" w:type="auto"/>
-        <w:tblLook w:val="04A0" w:firstRow="1" w:lastRow="0" w:firstColumn="1" w:lastColumn="0" w:noHBand="0" w:noVBand="1"/>
-      </w:tblPr>
-      <w:tblGrid>
-        <w:gridCol w:w="2268"/>
-        <w:gridCol w:w="7308"/>
-      </w:tblGrid>
-      <w:tr>
-        <w:tc>
-          <w:tcPr>
-            <w:tcW w:w="2268" w:type="dxa"/>
-          </w:tcPr>
-          <w:p>
-            <w:pPr>
-              <w:spacing w:after="120"/>
-              <w:rPr>
-                <w:rFonts w:ascii="Times New Roman" w:hAnsi="Times New Roman" w:cs="Times New Roman"/>
-                <w:sz w:val="24"/>
-                <w:szCs w:val="24"/>
-              </w:rPr>
-            </w:pPr>
-            <w:r>
-              <w:rPr>
-                <w:rFonts w:ascii="Times New Roman" w:hAnsi="Times New Roman" w:cs="Times New Roman"/>
-                <w:sz w:val="24"/>
-                <w:szCs w:val="24"/>
-              </w:rPr>
-              <w:t>Bitmaps</w:t>
-            </w:r>
-          </w:p>
-          <w:p>
-            <w:pPr>
-              <w:spacing w:after="120"/>
-              <w:rPr>
-                <w:rFonts w:ascii="Times New Roman" w:hAnsi="Times New Roman" w:cs="Times New Roman"/>
-                <w:sz w:val="24"/>
-                <w:szCs w:val="24"/>
-              </w:rPr>
-            </w:pPr>
-            <w:r>
-              <w:rPr>
-                <w:rFonts w:ascii="Times New Roman" w:hAnsi="Times New Roman" w:cs="Times New Roman"/>
-                <w:sz w:val="24"/>
-                <w:szCs w:val="24"/>
-              </w:rPr>
-              <w:t>(Week One)</w:t>
-            </w:r>
-          </w:p>
-        </w:tc>
-        <w:tc>
-          <w:tcPr>
-            <w:tcW w:w="7308" w:type="dxa"/>
-          </w:tcPr>
-          <w:p>
-            <w:pPr>
-              <w:pStyle w:val="ListParagraph"/>
-              <w:numPr>
-                <w:ilvl w:val="0"/>
-                <w:numId w:val="2"/>
-              </w:numPr>
-              <w:spacing w:after="120"/>
-              <w:rPr>
-                <w:rFonts w:ascii="Times New Roman" w:hAnsi="Times New Roman" w:cs="Times New Roman"/>
-                <w:sz w:val="24"/>
-                <w:szCs w:val="24"/>
-              </w:rPr>
-            </w:pPr>
-            <w:r>
-              <w:rPr>
-                <w:rFonts w:ascii="Times New Roman" w:hAnsi="Times New Roman" w:cs="Times New Roman"/>
-                <w:sz w:val="24"/>
-                <w:szCs w:val="24"/>
-              </w:rPr>
-              <w:t>Research generic face</w:t>
-            </w:r>
-          </w:p>
-          <w:p>
-            <w:pPr>
-              <w:pStyle w:val="ListParagraph"/>
-              <w:numPr>
-                <w:ilvl w:val="0"/>
-                <w:numId w:val="2"/>
-              </w:numPr>
-              <w:spacing w:after="120"/>
-              <w:rPr>
-                <w:rFonts w:ascii="Times New Roman" w:hAnsi="Times New Roman" w:cs="Times New Roman"/>
-                <w:sz w:val="24"/>
-                <w:szCs w:val="24"/>
-              </w:rPr>
-            </w:pPr>
-            <w:r>
-              <w:rPr>
-                <w:rFonts w:ascii="Times New Roman" w:hAnsi="Times New Roman" w:cs="Times New Roman"/>
-                <w:sz w:val="24"/>
-                <w:szCs w:val="24"/>
-              </w:rPr>
-              <w:t>Determine how differences between face proportions will affect comparison percentage</w:t>
-            </w:r>
-          </w:p>
-          <w:p>
-            <w:pPr>
-              <w:pStyle w:val="ListParagraph"/>
-              <w:numPr>
-                <w:ilvl w:val="0"/>
-                <w:numId w:val="2"/>
-              </w:numPr>
-              <w:spacing w:after="120"/>
-              <w:rPr>
-                <w:rFonts w:ascii="Times New Roman" w:hAnsi="Times New Roman" w:cs="Times New Roman"/>
-                <w:sz w:val="24"/>
-                <w:szCs w:val="24"/>
-              </w:rPr>
-            </w:pPr>
-            <w:r>
-              <w:rPr>
-                <w:rFonts w:ascii="Times New Roman" w:hAnsi="Times New Roman" w:cs="Times New Roman"/>
-                <w:sz w:val="24"/>
-                <w:szCs w:val="24"/>
-              </w:rPr>
-              <w:t>Determine how facial features should be dealt with</w:t>
-            </w:r>
-          </w:p>
-          <w:p>
-            <w:pPr>
-              <w:pStyle w:val="ListParagraph"/>
-              <w:numPr>
-                <w:ilvl w:val="0"/>
-                <w:numId w:val="2"/>
-              </w:numPr>
-              <w:spacing w:after="120"/>
-              <w:rPr>
-                <w:rFonts w:ascii="Times New Roman" w:hAnsi="Times New Roman" w:cs="Times New Roman"/>
-                <w:sz w:val="24"/>
-                <w:szCs w:val="24"/>
-              </w:rPr>
-            </w:pPr>
-            <w:r>
-              <w:rPr>
-                <w:rFonts w:ascii="Times New Roman" w:hAnsi="Times New Roman" w:cs="Times New Roman"/>
-                <w:sz w:val="24"/>
-                <w:szCs w:val="24"/>
-              </w:rPr>
-              <w:t>Create forward facing generic</w:t>
-            </w:r>
-            <w:bookmarkStart w:id="0" w:name="_GoBack"/>
-            <w:bookmarkEnd w:id="0"/>
-            <w:r>
-              <w:rPr>
-                <w:rFonts w:ascii="Times New Roman" w:hAnsi="Times New Roman" w:cs="Times New Roman"/>
-                <w:sz w:val="24"/>
-                <w:szCs w:val="24"/>
-              </w:rPr>
-              <w:t xml:space="preserve"> face bitmap</w:t>
-            </w:r>
-          </w:p>
-          <w:p>
-            <w:pPr>
-              <w:pStyle w:val="ListParagraph"/>
-              <w:numPr>
-                <w:ilvl w:val="0"/>
-                <w:numId w:val="2"/>
-              </w:numPr>
-              <w:spacing w:after="120"/>
-              <w:rPr>
-                <w:rFonts w:ascii="Times New Roman" w:hAnsi="Times New Roman" w:cs="Times New Roman"/>
-                <w:color w:val="4F81BD" w:themeColor="accent1"/>
-                <w:sz w:val="24"/>
-                <w:szCs w:val="24"/>
-              </w:rPr>
-            </w:pPr>
-            <w:r>
-              <w:rPr>
-                <w:rFonts w:ascii="Times New Roman" w:hAnsi="Times New Roman" w:cs="Times New Roman"/>
-                <w:color w:val="4F81BD" w:themeColor="accent1"/>
-                <w:sz w:val="24"/>
-                <w:szCs w:val="24"/>
-              </w:rPr>
-              <w:t>Determine how much of the face must be used to compare each face, and how to isolate the face from its background</w:t>
-            </w:r>
-          </w:p>
-          <w:p>
-            <w:pPr>
-              <w:pStyle w:val="ListParagraph"/>
-              <w:numPr>
-                <w:ilvl w:val="1"/>
-                <w:numId w:val="2"/>
-              </w:numPr>
-              <w:spacing w:after="120"/>
-              <w:rPr>
-                <w:rFonts w:ascii="Times New Roman" w:hAnsi="Times New Roman" w:cs="Times New Roman"/>
-                <w:color w:val="4F81BD" w:themeColor="accent1"/>
-                <w:sz w:val="24"/>
-                <w:szCs w:val="24"/>
-              </w:rPr>
-            </w:pPr>
-            <w:r>
-              <w:rPr>
-                <w:rFonts w:ascii="Times New Roman" w:hAnsi="Times New Roman" w:cs="Times New Roman"/>
-                <w:color w:val="4F81BD" w:themeColor="accent1"/>
-                <w:sz w:val="24"/>
-                <w:szCs w:val="24"/>
-              </w:rPr>
-              <w:t>Top of image – Upper extremity of the forehead</w:t>
-            </w:r>
-          </w:p>
-          <w:p>
-            <w:pPr>
-              <w:pStyle w:val="ListParagraph"/>
-              <w:numPr>
-                <w:ilvl w:val="1"/>
-                <w:numId w:val="2"/>
-              </w:numPr>
-              <w:spacing w:after="120"/>
-              <w:rPr>
-                <w:rFonts w:ascii="Times New Roman" w:hAnsi="Times New Roman" w:cs="Times New Roman"/>
-                <w:color w:val="4F81BD" w:themeColor="accent1"/>
-                <w:sz w:val="24"/>
-                <w:szCs w:val="24"/>
-              </w:rPr>
-            </w:pPr>
-            <w:r>
-              <w:rPr>
-                <w:rFonts w:ascii="Times New Roman" w:hAnsi="Times New Roman" w:cs="Times New Roman"/>
-                <w:color w:val="4F81BD" w:themeColor="accent1"/>
-                <w:sz w:val="24"/>
-                <w:szCs w:val="24"/>
-              </w:rPr>
-              <w:t>Bottom of image – Lower extremity of chin</w:t>
-            </w:r>
-          </w:p>
-          <w:p>
-            <w:pPr>
-              <w:pStyle w:val="ListParagraph"/>
-              <w:numPr>
-                <w:ilvl w:val="1"/>
-                <w:numId w:val="2"/>
-              </w:numPr>
-              <w:spacing w:after="120"/>
-              <w:rPr>
-                <w:rFonts w:ascii="Times New Roman" w:hAnsi="Times New Roman" w:cs="Times New Roman"/>
-                <w:color w:val="4F81BD" w:themeColor="accent1"/>
-                <w:sz w:val="24"/>
-                <w:szCs w:val="24"/>
-              </w:rPr>
-            </w:pPr>
-            <w:r>
-              <w:rPr>
-                <w:rFonts w:ascii="Times New Roman" w:hAnsi="Times New Roman" w:cs="Times New Roman"/>
-                <w:color w:val="4F81BD" w:themeColor="accent1"/>
-                <w:sz w:val="24"/>
-                <w:szCs w:val="24"/>
-              </w:rPr>
-              <w:t>Left of image – Rightmost extremity of cheekbone, does not include ear</w:t>
-            </w:r>
-          </w:p>
-          <w:p>
-            <w:pPr>
-              <w:pStyle w:val="ListParagraph"/>
-              <w:numPr>
-                <w:ilvl w:val="1"/>
-                <w:numId w:val="2"/>
-              </w:numPr>
-              <w:spacing w:after="120"/>
-              <w:rPr>
-                <w:rFonts w:ascii="Times New Roman" w:hAnsi="Times New Roman" w:cs="Times New Roman"/>
-                <w:color w:val="4F81BD" w:themeColor="accent1"/>
-                <w:sz w:val="24"/>
-                <w:szCs w:val="24"/>
-              </w:rPr>
-            </w:pPr>
-            <w:r>
-              <w:rPr>
-                <w:rFonts w:ascii="Times New Roman" w:hAnsi="Times New Roman" w:cs="Times New Roman"/>
-                <w:color w:val="4F81BD" w:themeColor="accent1"/>
-                <w:sz w:val="24"/>
-                <w:szCs w:val="24"/>
-              </w:rPr>
-              <w:t>Right of image – Leftmost extremity of cheekbone, does not include ear</w:t>
-            </w:r>
-          </w:p>
-          <w:p>
-            <w:pPr>
-              <w:pStyle w:val="ListParagraph"/>
-              <w:numPr>
-                <w:ilvl w:val="0"/>
-                <w:numId w:val="2"/>
-              </w:numPr>
-              <w:spacing w:after="120"/>
-              <w:rPr>
-                <w:rFonts w:ascii="Times New Roman" w:hAnsi="Times New Roman" w:cs="Times New Roman"/>
-                <w:sz w:val="24"/>
-                <w:szCs w:val="24"/>
-              </w:rPr>
-            </w:pPr>
-            <w:r>
-              <w:rPr>
-                <w:rFonts w:ascii="Times New Roman" w:hAnsi="Times New Roman" w:cs="Times New Roman"/>
-                <w:sz w:val="24"/>
-                <w:szCs w:val="24"/>
-              </w:rPr>
-              <w:t>Test bitmap comparison percentages, determine appropriate percentage threshold to establish similar images</w:t>
-            </w:r>
-          </w:p>
-        </w:tc>
-      </w:tr>
-      <w:tr>
-        <w:tc>
-          <w:tcPr>
-            <w:tcW w:w="2268" w:type="dxa"/>
-          </w:tcPr>
-          <w:p>
-            <w:pPr>
-              <w:spacing w:after="120"/>
-              <w:rPr>
-                <w:rFonts w:ascii="Times New Roman" w:hAnsi="Times New Roman" w:cs="Times New Roman"/>
-                <w:sz w:val="24"/>
-                <w:szCs w:val="24"/>
-              </w:rPr>
-            </w:pPr>
-            <w:r>
-              <w:rPr>
-                <w:rFonts w:ascii="Times New Roman" w:hAnsi="Times New Roman" w:cs="Times New Roman"/>
-                <w:sz w:val="24"/>
-                <w:szCs w:val="24"/>
-              </w:rPr>
-              <w:t>Comparisons</w:t>
-            </w:r>
-          </w:p>
-          <w:p>
-            <w:pPr>
-              <w:spacing w:after="120"/>
-              <w:rPr>
-                <w:rFonts w:ascii="Times New Roman" w:hAnsi="Times New Roman" w:cs="Times New Roman"/>
-                <w:sz w:val="24"/>
-                <w:szCs w:val="24"/>
-              </w:rPr>
-            </w:pPr>
-            <w:r>
-              <w:rPr>
-                <w:rFonts w:ascii="Times New Roman" w:hAnsi="Times New Roman" w:cs="Times New Roman"/>
-                <w:sz w:val="24"/>
-                <w:szCs w:val="24"/>
-              </w:rPr>
-              <w:t>(Week Two)</w:t>
-            </w:r>
-          </w:p>
-        </w:tc>
-        <w:tc>
-          <w:tcPr>
-            <w:tcW w:w="7308" w:type="dxa"/>
-          </w:tcPr>
-          <w:p>
-            <w:pPr>
-              <w:pStyle w:val="ListParagraph"/>
-              <w:numPr>
-                <w:ilvl w:val="0"/>
-                <w:numId w:val="3"/>
-              </w:numPr>
-              <w:spacing w:after="120"/>
-              <w:rPr>
-                <w:rFonts w:ascii="Times New Roman" w:hAnsi="Times New Roman" w:cs="Times New Roman"/>
-                <w:sz w:val="24"/>
-                <w:szCs w:val="24"/>
-              </w:rPr>
-            </w:pPr>
-            <w:r>
-              <w:rPr>
-                <w:rFonts w:ascii="Times New Roman" w:hAnsi="Times New Roman" w:cs="Times New Roman"/>
-                <w:sz w:val="24"/>
-                <w:szCs w:val="24"/>
-              </w:rPr>
-              <w:t>Test generic facing face against person test face</w:t>
-            </w:r>
-          </w:p>
-          <w:p>
-            <w:pPr>
-              <w:pStyle w:val="ListParagraph"/>
-              <w:numPr>
-                <w:ilvl w:val="0"/>
-                <w:numId w:val="3"/>
-              </w:numPr>
-              <w:spacing w:after="120"/>
-              <w:rPr>
-                <w:rFonts w:ascii="Times New Roman" w:hAnsi="Times New Roman" w:cs="Times New Roman"/>
-                <w:sz w:val="24"/>
-                <w:szCs w:val="24"/>
-              </w:rPr>
-            </w:pPr>
-            <w:r>
-              <w:rPr>
-                <w:rFonts w:ascii="Times New Roman" w:hAnsi="Times New Roman" w:cs="Times New Roman"/>
-                <w:sz w:val="24"/>
-                <w:szCs w:val="24"/>
-              </w:rPr>
-              <w:t>Test algorithm of bitmap face comparisons until percentage threshold is met</w:t>
-            </w:r>
-          </w:p>
-          <w:p>
-            <w:pPr>
-              <w:pStyle w:val="ListParagraph"/>
-              <w:numPr>
-                <w:ilvl w:val="0"/>
-                <w:numId w:val="3"/>
-              </w:numPr>
-              <w:spacing w:after="120"/>
-              <w:rPr>
-                <w:rFonts w:ascii="Times New Roman" w:hAnsi="Times New Roman" w:cs="Times New Roman"/>
-                <w:sz w:val="24"/>
-                <w:szCs w:val="24"/>
-              </w:rPr>
-            </w:pPr>
-            <w:r>
-              <w:rPr>
-                <w:rFonts w:ascii="Times New Roman" w:hAnsi="Times New Roman" w:cs="Times New Roman"/>
-                <w:sz w:val="24"/>
-                <w:szCs w:val="24"/>
-              </w:rPr>
-              <w:t>Test face comparison algorithm with inanimate objects to see how it responds</w:t>
-            </w:r>
-          </w:p>
-        </w:tc>
-      </w:tr>
-    </w:tbl>
     <w:p>
       <w:pPr>
         <w:spacing w:after="120" w:line="240" w:lineRule="auto"/>
@@ -736,6 +948,345 @@
     </w:lvl>
   </w:abstractNum>
   <w:abstractNum w:abstractNumId="2">
+    <w:nsid w:val="14647219"/>
+    <w:multiLevelType w:val="hybridMultilevel"/>
+    <w:tmpl w:val="EEFA7296"/>
+    <w:lvl w:ilvl="0" w:tplc="04090003">
+      <w:start w:val="1"/>
+      <w:numFmt w:val="bullet"/>
+      <w:lvlText w:val="o"/>
+      <w:lvlJc w:val="left"/>
+      <w:pPr>
+        <w:ind w:left="720" w:hanging="360"/>
+      </w:pPr>
+      <w:rPr>
+        <w:rFonts w:ascii="Courier New" w:hAnsi="Courier New" w:cs="Courier New" w:hint="default"/>
+      </w:rPr>
+    </w:lvl>
+    <w:lvl w:ilvl="1" w:tplc="04090003" w:tentative="1">
+      <w:start w:val="1"/>
+      <w:numFmt w:val="bullet"/>
+      <w:lvlText w:val="o"/>
+      <w:lvlJc w:val="left"/>
+      <w:pPr>
+        <w:ind w:left="1440" w:hanging="360"/>
+      </w:pPr>
+      <w:rPr>
+        <w:rFonts w:ascii="Courier New" w:hAnsi="Courier New" w:cs="Courier New" w:hint="default"/>
+      </w:rPr>
+    </w:lvl>
+    <w:lvl w:ilvl="2" w:tplc="04090005" w:tentative="1">
+      <w:start w:val="1"/>
+      <w:numFmt w:val="bullet"/>
+      <w:lvlText w:val=""/>
+      <w:lvlJc w:val="left"/>
+      <w:pPr>
+        <w:ind w:left="2160" w:hanging="360"/>
+      </w:pPr>
+      <w:rPr>
+        <w:rFonts w:ascii="Wingdings" w:hAnsi="Wingdings" w:hint="default"/>
+      </w:rPr>
+    </w:lvl>
+    <w:lvl w:ilvl="3" w:tplc="04090001" w:tentative="1">
+      <w:start w:val="1"/>
+      <w:numFmt w:val="bullet"/>
+      <w:lvlText w:val=""/>
+      <w:lvlJc w:val="left"/>
+      <w:pPr>
+        <w:ind w:left="2880" w:hanging="360"/>
+      </w:pPr>
+      <w:rPr>
+        <w:rFonts w:ascii="Symbol" w:hAnsi="Symbol" w:hint="default"/>
+      </w:rPr>
+    </w:lvl>
+    <w:lvl w:ilvl="4" w:tplc="04090003" w:tentative="1">
+      <w:start w:val="1"/>
+      <w:numFmt w:val="bullet"/>
+      <w:lvlText w:val="o"/>
+      <w:lvlJc w:val="left"/>
+      <w:pPr>
+        <w:ind w:left="3600" w:hanging="360"/>
+      </w:pPr>
+      <w:rPr>
+        <w:rFonts w:ascii="Courier New" w:hAnsi="Courier New" w:cs="Courier New" w:hint="default"/>
+      </w:rPr>
+    </w:lvl>
+    <w:lvl w:ilvl="5" w:tplc="04090005" w:tentative="1">
+      <w:start w:val="1"/>
+      <w:numFmt w:val="bullet"/>
+      <w:lvlText w:val=""/>
+      <w:lvlJc w:val="left"/>
+      <w:pPr>
+        <w:ind w:left="4320" w:hanging="360"/>
+      </w:pPr>
+      <w:rPr>
+        <w:rFonts w:ascii="Wingdings" w:hAnsi="Wingdings" w:hint="default"/>
+      </w:rPr>
+    </w:lvl>
+    <w:lvl w:ilvl="6" w:tplc="04090001" w:tentative="1">
+      <w:start w:val="1"/>
+      <w:numFmt w:val="bullet"/>
+      <w:lvlText w:val=""/>
+      <w:lvlJc w:val="left"/>
+      <w:pPr>
+        <w:ind w:left="5040" w:hanging="360"/>
+      </w:pPr>
+      <w:rPr>
+        <w:rFonts w:ascii="Symbol" w:hAnsi="Symbol" w:hint="default"/>
+      </w:rPr>
+    </w:lvl>
+    <w:lvl w:ilvl="7" w:tplc="04090003" w:tentative="1">
+      <w:start w:val="1"/>
+      <w:numFmt w:val="bullet"/>
+      <w:lvlText w:val="o"/>
+      <w:lvlJc w:val="left"/>
+      <w:pPr>
+        <w:ind w:left="5760" w:hanging="360"/>
+      </w:pPr>
+      <w:rPr>
+        <w:rFonts w:ascii="Courier New" w:hAnsi="Courier New" w:cs="Courier New" w:hint="default"/>
+      </w:rPr>
+    </w:lvl>
+    <w:lvl w:ilvl="8" w:tplc="04090005" w:tentative="1">
+      <w:start w:val="1"/>
+      <w:numFmt w:val="bullet"/>
+      <w:lvlText w:val=""/>
+      <w:lvlJc w:val="left"/>
+      <w:pPr>
+        <w:ind w:left="6480" w:hanging="360"/>
+      </w:pPr>
+      <w:rPr>
+        <w:rFonts w:ascii="Wingdings" w:hAnsi="Wingdings" w:hint="default"/>
+      </w:rPr>
+    </w:lvl>
+  </w:abstractNum>
+  <w:abstractNum w:abstractNumId="3">
+    <w:nsid w:val="2FCB28DB"/>
+    <w:multiLevelType w:val="hybridMultilevel"/>
+    <w:tmpl w:val="45ECE364"/>
+    <w:lvl w:ilvl="0" w:tplc="04090003">
+      <w:start w:val="1"/>
+      <w:numFmt w:val="bullet"/>
+      <w:lvlText w:val="o"/>
+      <w:lvlJc w:val="left"/>
+      <w:pPr>
+        <w:ind w:left="720" w:hanging="360"/>
+      </w:pPr>
+      <w:rPr>
+        <w:rFonts w:ascii="Courier New" w:hAnsi="Courier New" w:cs="Courier New" w:hint="default"/>
+      </w:rPr>
+    </w:lvl>
+    <w:lvl w:ilvl="1" w:tplc="04090003">
+      <w:start w:val="1"/>
+      <w:numFmt w:val="bullet"/>
+      <w:lvlText w:val="o"/>
+      <w:lvlJc w:val="left"/>
+      <w:pPr>
+        <w:ind w:left="1440" w:hanging="360"/>
+      </w:pPr>
+      <w:rPr>
+        <w:rFonts w:ascii="Courier New" w:hAnsi="Courier New" w:cs="Courier New" w:hint="default"/>
+      </w:rPr>
+    </w:lvl>
+    <w:lvl w:ilvl="2" w:tplc="04090005" w:tentative="1">
+      <w:start w:val="1"/>
+      <w:numFmt w:val="bullet"/>
+      <w:lvlText w:val=""/>
+      <w:lvlJc w:val="left"/>
+      <w:pPr>
+        <w:ind w:left="2160" w:hanging="360"/>
+      </w:pPr>
+      <w:rPr>
+        <w:rFonts w:ascii="Wingdings" w:hAnsi="Wingdings" w:hint="default"/>
+      </w:rPr>
+    </w:lvl>
+    <w:lvl w:ilvl="3" w:tplc="04090001" w:tentative="1">
+      <w:start w:val="1"/>
+      <w:numFmt w:val="bullet"/>
+      <w:lvlText w:val=""/>
+      <w:lvlJc w:val="left"/>
+      <w:pPr>
+        <w:ind w:left="2880" w:hanging="360"/>
+      </w:pPr>
+      <w:rPr>
+        <w:rFonts w:ascii="Symbol" w:hAnsi="Symbol" w:hint="default"/>
+      </w:rPr>
+    </w:lvl>
+    <w:lvl w:ilvl="4" w:tplc="04090003" w:tentative="1">
+      <w:start w:val="1"/>
+      <w:numFmt w:val="bullet"/>
+      <w:lvlText w:val="o"/>
+      <w:lvlJc w:val="left"/>
+      <w:pPr>
+        <w:ind w:left="3600" w:hanging="360"/>
+      </w:pPr>
+      <w:rPr>
+        <w:rFonts w:ascii="Courier New" w:hAnsi="Courier New" w:cs="Courier New" w:hint="default"/>
+      </w:rPr>
+    </w:lvl>
+    <w:lvl w:ilvl="5" w:tplc="04090005" w:tentative="1">
+      <w:start w:val="1"/>
+      <w:numFmt w:val="bullet"/>
+      <w:lvlText w:val=""/>
+      <w:lvlJc w:val="left"/>
+      <w:pPr>
+        <w:ind w:left="4320" w:hanging="360"/>
+      </w:pPr>
+      <w:rPr>
+        <w:rFonts w:ascii="Wingdings" w:hAnsi="Wingdings" w:hint="default"/>
+      </w:rPr>
+    </w:lvl>
+    <w:lvl w:ilvl="6" w:tplc="04090001" w:tentative="1">
+      <w:start w:val="1"/>
+      <w:numFmt w:val="bullet"/>
+      <w:lvlText w:val=""/>
+      <w:lvlJc w:val="left"/>
+      <w:pPr>
+        <w:ind w:left="5040" w:hanging="360"/>
+      </w:pPr>
+      <w:rPr>
+        <w:rFonts w:ascii="Symbol" w:hAnsi="Symbol" w:hint="default"/>
+      </w:rPr>
+    </w:lvl>
+    <w:lvl w:ilvl="7" w:tplc="04090003" w:tentative="1">
+      <w:start w:val="1"/>
+      <w:numFmt w:val="bullet"/>
+      <w:lvlText w:val="o"/>
+      <w:lvlJc w:val="left"/>
+      <w:pPr>
+        <w:ind w:left="5760" w:hanging="360"/>
+      </w:pPr>
+      <w:rPr>
+        <w:rFonts w:ascii="Courier New" w:hAnsi="Courier New" w:cs="Courier New" w:hint="default"/>
+      </w:rPr>
+    </w:lvl>
+    <w:lvl w:ilvl="8" w:tplc="04090005" w:tentative="1">
+      <w:start w:val="1"/>
+      <w:numFmt w:val="bullet"/>
+      <w:lvlText w:val=""/>
+      <w:lvlJc w:val="left"/>
+      <w:pPr>
+        <w:ind w:left="6480" w:hanging="360"/>
+      </w:pPr>
+      <w:rPr>
+        <w:rFonts w:ascii="Wingdings" w:hAnsi="Wingdings" w:hint="default"/>
+      </w:rPr>
+    </w:lvl>
+  </w:abstractNum>
+  <w:abstractNum w:abstractNumId="4">
+    <w:nsid w:val="353A1FA7"/>
+    <w:multiLevelType w:val="hybridMultilevel"/>
+    <w:tmpl w:val="65AE3B40"/>
+    <w:lvl w:ilvl="0" w:tplc="04090003">
+      <w:start w:val="1"/>
+      <w:numFmt w:val="bullet"/>
+      <w:lvlText w:val="o"/>
+      <w:lvlJc w:val="left"/>
+      <w:pPr>
+        <w:ind w:left="720" w:hanging="360"/>
+      </w:pPr>
+      <w:rPr>
+        <w:rFonts w:ascii="Courier New" w:hAnsi="Courier New" w:cs="Courier New" w:hint="default"/>
+      </w:rPr>
+    </w:lvl>
+    <w:lvl w:ilvl="1" w:tplc="04090003" w:tentative="1">
+      <w:start w:val="1"/>
+      <w:numFmt w:val="bullet"/>
+      <w:lvlText w:val="o"/>
+      <w:lvlJc w:val="left"/>
+      <w:pPr>
+        <w:ind w:left="1440" w:hanging="360"/>
+      </w:pPr>
+      <w:rPr>
+        <w:rFonts w:ascii="Courier New" w:hAnsi="Courier New" w:cs="Courier New" w:hint="default"/>
+      </w:rPr>
+    </w:lvl>
+    <w:lvl w:ilvl="2" w:tplc="04090005" w:tentative="1">
+      <w:start w:val="1"/>
+      <w:numFmt w:val="bullet"/>
+      <w:lvlText w:val=""/>
+      <w:lvlJc w:val="left"/>
+      <w:pPr>
+        <w:ind w:left="2160" w:hanging="360"/>
+      </w:pPr>
+      <w:rPr>
+        <w:rFonts w:ascii="Wingdings" w:hAnsi="Wingdings" w:hint="default"/>
+      </w:rPr>
+    </w:lvl>
+    <w:lvl w:ilvl="3" w:tplc="04090001" w:tentative="1">
+      <w:start w:val="1"/>
+      <w:numFmt w:val="bullet"/>
+      <w:lvlText w:val=""/>
+      <w:lvlJc w:val="left"/>
+      <w:pPr>
+        <w:ind w:left="2880" w:hanging="360"/>
+      </w:pPr>
+      <w:rPr>
+        <w:rFonts w:ascii="Symbol" w:hAnsi="Symbol" w:hint="default"/>
+      </w:rPr>
+    </w:lvl>
+    <w:lvl w:ilvl="4" w:tplc="04090003" w:tentative="1">
+      <w:start w:val="1"/>
+      <w:numFmt w:val="bullet"/>
+      <w:lvlText w:val="o"/>
+      <w:lvlJc w:val="left"/>
+      <w:pPr>
+        <w:ind w:left="3600" w:hanging="360"/>
+      </w:pPr>
+      <w:rPr>
+        <w:rFonts w:ascii="Courier New" w:hAnsi="Courier New" w:cs="Courier New" w:hint="default"/>
+      </w:rPr>
+    </w:lvl>
+    <w:lvl w:ilvl="5" w:tplc="04090005" w:tentative="1">
+      <w:start w:val="1"/>
+      <w:numFmt w:val="bullet"/>
+      <w:lvlText w:val=""/>
+      <w:lvlJc w:val="left"/>
+      <w:pPr>
+        <w:ind w:left="4320" w:hanging="360"/>
+      </w:pPr>
+      <w:rPr>
+        <w:rFonts w:ascii="Wingdings" w:hAnsi="Wingdings" w:hint="default"/>
+      </w:rPr>
+    </w:lvl>
+    <w:lvl w:ilvl="6" w:tplc="04090001" w:tentative="1">
+      <w:start w:val="1"/>
+      <w:numFmt w:val="bullet"/>
+      <w:lvlText w:val=""/>
+      <w:lvlJc w:val="left"/>
+      <w:pPr>
+        <w:ind w:left="5040" w:hanging="360"/>
+      </w:pPr>
+      <w:rPr>
+        <w:rFonts w:ascii="Symbol" w:hAnsi="Symbol" w:hint="default"/>
+      </w:rPr>
+    </w:lvl>
+    <w:lvl w:ilvl="7" w:tplc="04090003" w:tentative="1">
+      <w:start w:val="1"/>
+      <w:numFmt w:val="bullet"/>
+      <w:lvlText w:val="o"/>
+      <w:lvlJc w:val="left"/>
+      <w:pPr>
+        <w:ind w:left="5760" w:hanging="360"/>
+      </w:pPr>
+      <w:rPr>
+        <w:rFonts w:ascii="Courier New" w:hAnsi="Courier New" w:cs="Courier New" w:hint="default"/>
+      </w:rPr>
+    </w:lvl>
+    <w:lvl w:ilvl="8" w:tplc="04090005" w:tentative="1">
+      <w:start w:val="1"/>
+      <w:numFmt w:val="bullet"/>
+      <w:lvlText w:val=""/>
+      <w:lvlJc w:val="left"/>
+      <w:pPr>
+        <w:ind w:left="6480" w:hanging="360"/>
+      </w:pPr>
+      <w:rPr>
+        <w:rFonts w:ascii="Wingdings" w:hAnsi="Wingdings" w:hint="default"/>
+      </w:rPr>
+    </w:lvl>
+  </w:abstractNum>
+  <w:abstractNum w:abstractNumId="5">
     <w:nsid w:val="6AA16F9F"/>
     <w:multiLevelType w:val="hybridMultilevel"/>
     <w:tmpl w:val="E18C3E3E"/>
@@ -848,13 +1399,22 @@
     </w:lvl>
   </w:abstractNum>
   <w:num w:numId="1">
-    <w:abstractNumId w:val="2"/>
+    <w:abstractNumId w:val="5"/>
   </w:num>
   <w:num w:numId="2">
     <w:abstractNumId w:val="1"/>
   </w:num>
   <w:num w:numId="3">
     <w:abstractNumId w:val="0"/>
+  </w:num>
+  <w:num w:numId="4">
+    <w:abstractNumId w:val="2"/>
+  </w:num>
+  <w:num w:numId="5">
+    <w:abstractNumId w:val="4"/>
+  </w:num>
+  <w:num w:numId="6">
+    <w:abstractNumId w:val="3"/>
   </w:num>
 </w:numbering>
 </file>

</xml_diff>

<commit_message>
Added new tasks to week 1 backlog
New tasks added to week 1 backlog, needed to set up the base for week 2
</commit_message>
<xml_diff>
--- a/Documentation/Backlog.docx
+++ b/Documentation/Backlog.docx
@@ -298,18 +298,7 @@
                 <w:sz w:val="24"/>
                 <w:szCs w:val="24"/>
               </w:rPr>
-              <w:t>Depth map helps deal with proportions, depth map will be twea</w:t>
-            </w:r>
-            <w:bookmarkStart w:id="0" w:name="_GoBack"/>
-            <w:bookmarkEnd w:id="0"/>
-            <w:r>
-              <w:rPr>
-                <w:rFonts w:ascii="Times New Roman" w:hAnsi="Times New Roman" w:cs="Times New Roman"/>
-                <w:color w:val="4F81BD" w:themeColor="accent1"/>
-                <w:sz w:val="24"/>
-                <w:szCs w:val="24"/>
-              </w:rPr>
-              <w:t>ked in the future through code to deal with faces of varying size</w:t>
+              <w:t>Depth map helps deal with proportions, depth map will be tweaked in the future through code to deal with faces of varying size</w:t>
             </w:r>
           </w:p>
           <w:p>
@@ -545,6 +534,54 @@
               </w:rPr>
               <w:t>Right of image – Leftmost extremity of cheekbone, does not include ear</w:t>
             </w:r>
+          </w:p>
+          <w:p>
+            <w:pPr>
+              <w:pStyle w:val="ListParagraph"/>
+              <w:numPr>
+                <w:ilvl w:val="0"/>
+                <w:numId w:val="2"/>
+              </w:numPr>
+              <w:spacing w:after="120"/>
+              <w:rPr>
+                <w:rFonts w:ascii="Times New Roman" w:hAnsi="Times New Roman" w:cs="Times New Roman"/>
+                <w:sz w:val="24"/>
+                <w:szCs w:val="24"/>
+              </w:rPr>
+            </w:pPr>
+            <w:r>
+              <w:rPr>
+                <w:rFonts w:ascii="Times New Roman" w:hAnsi="Times New Roman" w:cs="Times New Roman"/>
+                <w:sz w:val="24"/>
+                <w:szCs w:val="24"/>
+              </w:rPr>
+              <w:t>Determine how to convert an image into bit/depth map</w:t>
+            </w:r>
+          </w:p>
+          <w:p>
+            <w:pPr>
+              <w:pStyle w:val="ListParagraph"/>
+              <w:numPr>
+                <w:ilvl w:val="0"/>
+                <w:numId w:val="2"/>
+              </w:numPr>
+              <w:spacing w:after="120"/>
+              <w:rPr>
+                <w:rFonts w:ascii="Times New Roman" w:hAnsi="Times New Roman" w:cs="Times New Roman"/>
+                <w:sz w:val="24"/>
+                <w:szCs w:val="24"/>
+              </w:rPr>
+            </w:pPr>
+            <w:r>
+              <w:rPr>
+                <w:rFonts w:ascii="Times New Roman" w:hAnsi="Times New Roman" w:cs="Times New Roman"/>
+                <w:sz w:val="24"/>
+                <w:szCs w:val="24"/>
+              </w:rPr>
+              <w:t>Determine how different types of images compare to created bit/depth maps</w:t>
+            </w:r>
+            <w:bookmarkStart w:id="0" w:name="_GoBack"/>
+            <w:bookmarkEnd w:id="0"/>
           </w:p>
           <w:p>
             <w:pPr>

</xml_diff>

<commit_message>
Updated backlog: completed tasks and new goals
</commit_message>
<xml_diff>
--- a/Documentation/Backlog.docx
+++ b/Documentation/Backlog.docx
@@ -13,37 +13,6 @@
       </w:tblGrid>
       <w:tr>
         <w:trPr>
-          <w:trHeight w:val="350"/>
-        </w:trPr>
-        <w:tc>
-          <w:tcPr>
-            <w:tcW w:w="3639" w:type="dxa"/>
-          </w:tcPr>
-          <w:p>
-            <w:pPr>
-              <w:spacing w:after="120"/>
-              <w:rPr>
-                <w:rFonts w:ascii="Times New Roman" w:hAnsi="Times New Roman" w:cs="Times New Roman"/>
-                <w:b/>
-                <w:color w:val="4F81BD" w:themeColor="accent1"/>
-                <w:sz w:val="24"/>
-                <w:szCs w:val="24"/>
-              </w:rPr>
-            </w:pPr>
-            <w:r>
-              <w:rPr>
-                <w:rFonts w:ascii="Times New Roman" w:hAnsi="Times New Roman" w:cs="Times New Roman"/>
-                <w:b/>
-                <w:sz w:val="28"/>
-                <w:szCs w:val="24"/>
-              </w:rPr>
-              <w:t>Legend</w:t>
-            </w:r>
-          </w:p>
-        </w:tc>
-      </w:tr>
-      <w:tr>
-        <w:trPr>
           <w:trHeight w:val="1575"/>
         </w:trPr>
         <w:tc>
@@ -129,6 +98,25 @@
                 <w:szCs w:val="24"/>
               </w:rPr>
               <w:t>Task details and notes</w:t>
+            </w:r>
+          </w:p>
+          <w:p>
+            <w:pPr>
+              <w:spacing w:after="120"/>
+              <w:rPr>
+                <w:rFonts w:ascii="Times New Roman" w:hAnsi="Times New Roman" w:cs="Times New Roman"/>
+                <w:sz w:val="24"/>
+                <w:szCs w:val="24"/>
+              </w:rPr>
+            </w:pPr>
+            <w:r>
+              <w:rPr>
+                <w:rFonts w:ascii="Times New Roman" w:hAnsi="Times New Roman" w:cs="Times New Roman"/>
+                <w:color w:val="00B050"/>
+                <w:sz w:val="24"/>
+                <w:szCs w:val="24"/>
+              </w:rPr>
+              <w:t>Task reworked</w:t>
             </w:r>
           </w:p>
         </w:tc>
@@ -152,8 +140,8 @@
         <w:tblLook w:val="04A0" w:firstRow="1" w:lastRow="0" w:firstColumn="1" w:lastColumn="0" w:noHBand="0" w:noVBand="1"/>
       </w:tblPr>
       <w:tblGrid>
-        <w:gridCol w:w="1483"/>
-        <w:gridCol w:w="8093"/>
+        <w:gridCol w:w="1884"/>
+        <w:gridCol w:w="7692"/>
       </w:tblGrid>
       <w:tr>
         <w:tc>
@@ -545,13 +533,15 @@
               <w:spacing w:after="120"/>
               <w:rPr>
                 <w:rFonts w:ascii="Times New Roman" w:hAnsi="Times New Roman" w:cs="Times New Roman"/>
-                <w:sz w:val="24"/>
-                <w:szCs w:val="24"/>
-              </w:rPr>
-            </w:pPr>
-            <w:r>
-              <w:rPr>
-                <w:rFonts w:ascii="Times New Roman" w:hAnsi="Times New Roman" w:cs="Times New Roman"/>
+                <w:color w:val="00B050"/>
+                <w:sz w:val="24"/>
+                <w:szCs w:val="24"/>
+              </w:rPr>
+            </w:pPr>
+            <w:r>
+              <w:rPr>
+                <w:rFonts w:ascii="Times New Roman" w:hAnsi="Times New Roman" w:cs="Times New Roman"/>
+                <w:color w:val="00B050"/>
                 <w:sz w:val="24"/>
                 <w:szCs w:val="24"/>
               </w:rPr>
@@ -568,20 +558,20 @@
               <w:spacing w:after="120"/>
               <w:rPr>
                 <w:rFonts w:ascii="Times New Roman" w:hAnsi="Times New Roman" w:cs="Times New Roman"/>
-                <w:sz w:val="24"/>
-                <w:szCs w:val="24"/>
-              </w:rPr>
-            </w:pPr>
-            <w:r>
-              <w:rPr>
-                <w:rFonts w:ascii="Times New Roman" w:hAnsi="Times New Roman" w:cs="Times New Roman"/>
+                <w:color w:val="00B050"/>
+                <w:sz w:val="24"/>
+                <w:szCs w:val="24"/>
+              </w:rPr>
+            </w:pPr>
+            <w:r>
+              <w:rPr>
+                <w:rFonts w:ascii="Times New Roman" w:hAnsi="Times New Roman" w:cs="Times New Roman"/>
+                <w:color w:val="00B050"/>
                 <w:sz w:val="24"/>
                 <w:szCs w:val="24"/>
               </w:rPr>
               <w:t>Determine how different types of images compare to created bit/depth maps</w:t>
             </w:r>
-            <w:bookmarkStart w:id="0" w:name="_GoBack"/>
-            <w:bookmarkEnd w:id="0"/>
           </w:p>
           <w:p>
             <w:pPr>
@@ -593,18 +583,31 @@
               <w:spacing w:after="120"/>
               <w:rPr>
                 <w:rFonts w:ascii="Times New Roman" w:hAnsi="Times New Roman" w:cs="Times New Roman"/>
-                <w:sz w:val="24"/>
-                <w:szCs w:val="24"/>
-              </w:rPr>
-            </w:pPr>
-            <w:r>
-              <w:rPr>
-                <w:rFonts w:ascii="Times New Roman" w:hAnsi="Times New Roman" w:cs="Times New Roman"/>
+                <w:color w:val="00B050"/>
+                <w:sz w:val="24"/>
+                <w:szCs w:val="24"/>
+              </w:rPr>
+            </w:pPr>
+            <w:r>
+              <w:rPr>
+                <w:rFonts w:ascii="Times New Roman" w:hAnsi="Times New Roman" w:cs="Times New Roman"/>
+                <w:color w:val="00B050"/>
                 <w:sz w:val="24"/>
                 <w:szCs w:val="24"/>
               </w:rPr>
               <w:t>Test bitmap comparison percentages, determine appropriate percentage threshold to establish similar images</w:t>
             </w:r>
+          </w:p>
+          <w:p>
+            <w:pPr>
+              <w:spacing w:after="120"/>
+              <w:ind w:left="360"/>
+              <w:rPr>
+                <w:rFonts w:ascii="Times New Roman" w:hAnsi="Times New Roman" w:cs="Times New Roman"/>
+                <w:sz w:val="24"/>
+                <w:szCs w:val="24"/>
+              </w:rPr>
+            </w:pPr>
           </w:p>
         </w:tc>
       </w:tr>
@@ -618,17 +621,37 @@
               <w:spacing w:after="120"/>
               <w:rPr>
                 <w:rFonts w:ascii="Times New Roman" w:hAnsi="Times New Roman" w:cs="Times New Roman"/>
-                <w:sz w:val="24"/>
-                <w:szCs w:val="24"/>
-              </w:rPr>
-            </w:pPr>
-            <w:r>
-              <w:rPr>
-                <w:rFonts w:ascii="Times New Roman" w:hAnsi="Times New Roman" w:cs="Times New Roman"/>
+                <w:strike/>
+                <w:sz w:val="24"/>
+                <w:szCs w:val="24"/>
+              </w:rPr>
+            </w:pPr>
+            <w:r>
+              <w:rPr>
+                <w:rFonts w:ascii="Times New Roman" w:hAnsi="Times New Roman" w:cs="Times New Roman"/>
+                <w:strike/>
                 <w:sz w:val="24"/>
                 <w:szCs w:val="24"/>
               </w:rPr>
               <w:t>Comparisons</w:t>
+            </w:r>
+          </w:p>
+          <w:p>
+            <w:pPr>
+              <w:spacing w:after="120"/>
+              <w:rPr>
+                <w:rFonts w:ascii="Times New Roman" w:hAnsi="Times New Roman" w:cs="Times New Roman"/>
+                <w:sz w:val="24"/>
+                <w:szCs w:val="24"/>
+              </w:rPr>
+            </w:pPr>
+            <w:r>
+              <w:rPr>
+                <w:rFonts w:ascii="Times New Roman" w:hAnsi="Times New Roman" w:cs="Times New Roman"/>
+                <w:sz w:val="24"/>
+                <w:szCs w:val="24"/>
+              </w:rPr>
+              <w:t>Searching for new method</w:t>
             </w:r>
           </w:p>
           <w:p>
@@ -664,13 +687,15 @@
               <w:spacing w:after="120"/>
               <w:rPr>
                 <w:rFonts w:ascii="Times New Roman" w:hAnsi="Times New Roman" w:cs="Times New Roman"/>
-                <w:sz w:val="24"/>
-                <w:szCs w:val="24"/>
-              </w:rPr>
-            </w:pPr>
-            <w:r>
-              <w:rPr>
-                <w:rFonts w:ascii="Times New Roman" w:hAnsi="Times New Roman" w:cs="Times New Roman"/>
+                <w:color w:val="00B050"/>
+                <w:sz w:val="24"/>
+                <w:szCs w:val="24"/>
+              </w:rPr>
+            </w:pPr>
+            <w:r>
+              <w:rPr>
+                <w:rFonts w:ascii="Times New Roman" w:hAnsi="Times New Roman" w:cs="Times New Roman"/>
+                <w:color w:val="00B050"/>
                 <w:sz w:val="24"/>
                 <w:szCs w:val="24"/>
               </w:rPr>
@@ -687,13 +712,15 @@
               <w:spacing w:after="120"/>
               <w:rPr>
                 <w:rFonts w:ascii="Times New Roman" w:hAnsi="Times New Roman" w:cs="Times New Roman"/>
-                <w:sz w:val="24"/>
-                <w:szCs w:val="24"/>
-              </w:rPr>
-            </w:pPr>
-            <w:r>
-              <w:rPr>
-                <w:rFonts w:ascii="Times New Roman" w:hAnsi="Times New Roman" w:cs="Times New Roman"/>
+                <w:color w:val="00B050"/>
+                <w:sz w:val="24"/>
+                <w:szCs w:val="24"/>
+              </w:rPr>
+            </w:pPr>
+            <w:r>
+              <w:rPr>
+                <w:rFonts w:ascii="Times New Roman" w:hAnsi="Times New Roman" w:cs="Times New Roman"/>
+                <w:color w:val="00B050"/>
                 <w:sz w:val="24"/>
                 <w:szCs w:val="24"/>
               </w:rPr>
@@ -710,18 +737,211 @@
               <w:spacing w:after="120"/>
               <w:rPr>
                 <w:rFonts w:ascii="Times New Roman" w:hAnsi="Times New Roman" w:cs="Times New Roman"/>
-                <w:sz w:val="24"/>
-                <w:szCs w:val="24"/>
-              </w:rPr>
-            </w:pPr>
-            <w:r>
-              <w:rPr>
-                <w:rFonts w:ascii="Times New Roman" w:hAnsi="Times New Roman" w:cs="Times New Roman"/>
+                <w:color w:val="00B050"/>
+                <w:sz w:val="24"/>
+                <w:szCs w:val="24"/>
+              </w:rPr>
+            </w:pPr>
+            <w:r>
+              <w:rPr>
+                <w:rFonts w:ascii="Times New Roman" w:hAnsi="Times New Roman" w:cs="Times New Roman"/>
+                <w:color w:val="00B050"/>
                 <w:sz w:val="24"/>
                 <w:szCs w:val="24"/>
               </w:rPr>
               <w:t>Test face comparison algorithm with inanimate objects to see how it responds</w:t>
             </w:r>
+          </w:p>
+          <w:p>
+            <w:pPr>
+              <w:pStyle w:val="ListParagraph"/>
+              <w:numPr>
+                <w:ilvl w:val="0"/>
+                <w:numId w:val="3"/>
+              </w:numPr>
+              <w:spacing w:after="120"/>
+              <w:rPr>
+                <w:rFonts w:ascii="Times New Roman" w:hAnsi="Times New Roman" w:cs="Times New Roman"/>
+                <w:color w:val="4F81BD" w:themeColor="accent1"/>
+                <w:sz w:val="24"/>
+                <w:szCs w:val="24"/>
+              </w:rPr>
+            </w:pPr>
+            <w:r>
+              <w:rPr>
+                <w:rFonts w:ascii="Times New Roman" w:hAnsi="Times New Roman" w:cs="Times New Roman"/>
+                <w:color w:val="4F81BD" w:themeColor="accent1"/>
+                <w:sz w:val="24"/>
+                <w:szCs w:val="24"/>
+              </w:rPr>
+              <w:t>Find new method of  identifying face</w:t>
+            </w:r>
+          </w:p>
+          <w:p>
+            <w:pPr>
+              <w:pStyle w:val="ListParagraph"/>
+              <w:numPr>
+                <w:ilvl w:val="1"/>
+                <w:numId w:val="3"/>
+              </w:numPr>
+              <w:spacing w:after="120"/>
+              <w:rPr>
+                <w:rFonts w:ascii="Times New Roman" w:hAnsi="Times New Roman" w:cs="Times New Roman"/>
+                <w:color w:val="4F81BD" w:themeColor="accent1"/>
+                <w:sz w:val="24"/>
+                <w:szCs w:val="24"/>
+              </w:rPr>
+            </w:pPr>
+            <w:r>
+              <w:rPr>
+                <w:rFonts w:ascii="Times New Roman" w:hAnsi="Times New Roman" w:cs="Times New Roman"/>
+                <w:color w:val="4F81BD" w:themeColor="accent1"/>
+                <w:sz w:val="24"/>
+                <w:szCs w:val="24"/>
+              </w:rPr>
+              <w:t>Created method to identify pixels with an RGB value matching a skin tone</w:t>
+            </w:r>
+          </w:p>
+          <w:p>
+            <w:pPr>
+              <w:pStyle w:val="ListParagraph"/>
+              <w:numPr>
+                <w:ilvl w:val="1"/>
+                <w:numId w:val="3"/>
+              </w:numPr>
+              <w:spacing w:after="120"/>
+              <w:rPr>
+                <w:rFonts w:ascii="Times New Roman" w:hAnsi="Times New Roman" w:cs="Times New Roman"/>
+                <w:sz w:val="24"/>
+                <w:szCs w:val="24"/>
+              </w:rPr>
+            </w:pPr>
+            <w:r>
+              <w:rPr>
+                <w:rFonts w:ascii="Times New Roman" w:hAnsi="Times New Roman" w:cs="Times New Roman"/>
+                <w:color w:val="4F81BD" w:themeColor="accent1"/>
+                <w:sz w:val="24"/>
+                <w:szCs w:val="24"/>
+              </w:rPr>
+              <w:t xml:space="preserve">Highlighted the skin-toned pixel with a solid color to indicate </w:t>
+            </w:r>
+            <w:r>
+              <w:rPr>
+                <w:rFonts w:ascii="Times New Roman" w:hAnsi="Times New Roman" w:cs="Times New Roman"/>
+                <w:color w:val="4F81BD" w:themeColor="accent1"/>
+                <w:sz w:val="24"/>
+                <w:szCs w:val="24"/>
+              </w:rPr>
+              <w:lastRenderedPageBreak/>
+              <w:t>pixel identified</w:t>
+            </w:r>
+          </w:p>
+          <w:p>
+            <w:pPr>
+              <w:pStyle w:val="ListParagraph"/>
+              <w:numPr>
+                <w:ilvl w:val="0"/>
+                <w:numId w:val="7"/>
+              </w:numPr>
+              <w:spacing w:after="120"/>
+              <w:rPr>
+                <w:rFonts w:ascii="Times New Roman" w:hAnsi="Times New Roman" w:cs="Times New Roman"/>
+                <w:sz w:val="24"/>
+                <w:szCs w:val="24"/>
+              </w:rPr>
+            </w:pPr>
+            <w:r>
+              <w:rPr>
+                <w:rFonts w:ascii="Times New Roman" w:hAnsi="Times New Roman" w:cs="Times New Roman"/>
+                <w:sz w:val="24"/>
+                <w:szCs w:val="24"/>
+              </w:rPr>
+              <w:t>Isolate “face” through color clusters in the image and surround with a box</w:t>
+            </w:r>
+          </w:p>
+          <w:p>
+            <w:pPr>
+              <w:pStyle w:val="ListParagraph"/>
+              <w:numPr>
+                <w:ilvl w:val="0"/>
+                <w:numId w:val="7"/>
+              </w:numPr>
+              <w:spacing w:after="120"/>
+              <w:rPr>
+                <w:rFonts w:ascii="Times New Roman" w:hAnsi="Times New Roman" w:cs="Times New Roman"/>
+                <w:sz w:val="24"/>
+                <w:szCs w:val="24"/>
+              </w:rPr>
+            </w:pPr>
+            <w:r>
+              <w:rPr>
+                <w:rFonts w:ascii="Times New Roman" w:hAnsi="Times New Roman" w:cs="Times New Roman"/>
+                <w:sz w:val="24"/>
+                <w:szCs w:val="24"/>
+              </w:rPr>
+              <w:t>Use box to crop image and create new image to be analyzed</w:t>
+            </w:r>
+          </w:p>
+        </w:tc>
+      </w:tr>
+      <w:tr>
+        <w:tc>
+          <w:tcPr>
+            <w:tcW w:w="0" w:type="auto"/>
+          </w:tcPr>
+          <w:p>
+            <w:pPr>
+              <w:spacing w:after="120"/>
+              <w:rPr>
+                <w:rFonts w:ascii="Times New Roman" w:hAnsi="Times New Roman" w:cs="Times New Roman"/>
+                <w:sz w:val="24"/>
+                <w:szCs w:val="24"/>
+              </w:rPr>
+            </w:pPr>
+            <w:r>
+              <w:rPr>
+                <w:rFonts w:ascii="Times New Roman" w:hAnsi="Times New Roman" w:cs="Times New Roman"/>
+                <w:sz w:val="24"/>
+                <w:szCs w:val="24"/>
+              </w:rPr>
+              <w:lastRenderedPageBreak/>
+              <w:t>Week Three</w:t>
+            </w:r>
+          </w:p>
+          <w:p>
+            <w:pPr>
+              <w:spacing w:after="120"/>
+              <w:rPr>
+                <w:rFonts w:ascii="Times New Roman" w:hAnsi="Times New Roman" w:cs="Times New Roman"/>
+                <w:sz w:val="24"/>
+                <w:szCs w:val="24"/>
+              </w:rPr>
+            </w:pPr>
+          </w:p>
+        </w:tc>
+        <w:tc>
+          <w:tcPr>
+            <w:tcW w:w="0" w:type="auto"/>
+          </w:tcPr>
+          <w:p>
+            <w:pPr>
+              <w:spacing w:after="120"/>
+              <w:rPr>
+                <w:rFonts w:ascii="Times New Roman" w:hAnsi="Times New Roman" w:cs="Times New Roman"/>
+                <w:sz w:val="24"/>
+                <w:szCs w:val="24"/>
+              </w:rPr>
+            </w:pPr>
+            <w:r>
+              <w:rPr>
+                <w:rFonts w:ascii="Times New Roman" w:hAnsi="Times New Roman" w:cs="Times New Roman"/>
+                <w:sz w:val="24"/>
+                <w:szCs w:val="24"/>
+              </w:rPr>
+              <w:t>TBA</w:t>
+            </w:r>
+            <w:bookmarkStart w:id="0" w:name="_GoBack"/>
+            <w:bookmarkEnd w:id="0"/>
           </w:p>
         </w:tc>
       </w:tr>
@@ -761,7 +981,7 @@
   <w:abstractNum w:abstractNumId="0">
     <w:nsid w:val="0BAC749B"/>
     <w:multiLevelType w:val="hybridMultilevel"/>
-    <w:tmpl w:val="3E603B82"/>
+    <w:tmpl w:val="6414D41A"/>
     <w:lvl w:ilvl="0" w:tplc="04090001">
       <w:start w:val="1"/>
       <w:numFmt w:val="bullet"/>
@@ -774,7 +994,7 @@
         <w:rFonts w:ascii="Symbol" w:hAnsi="Symbol" w:hint="default"/>
       </w:rPr>
     </w:lvl>
-    <w:lvl w:ilvl="1" w:tplc="04090003" w:tentative="1">
+    <w:lvl w:ilvl="1" w:tplc="77D0E040">
       <w:start w:val="1"/>
       <w:numFmt w:val="bullet"/>
       <w:lvlText w:val="o"/>
@@ -784,6 +1004,7 @@
       </w:pPr>
       <w:rPr>
         <w:rFonts w:ascii="Courier New" w:hAnsi="Courier New" w:cs="Courier New" w:hint="default"/>
+        <w:color w:val="4F81BD" w:themeColor="accent1"/>
       </w:rPr>
     </w:lvl>
     <w:lvl w:ilvl="2" w:tplc="04090005" w:tentative="1">
@@ -1324,6 +1545,119 @@
     </w:lvl>
   </w:abstractNum>
   <w:abstractNum w:abstractNumId="5">
+    <w:nsid w:val="60A307C5"/>
+    <w:multiLevelType w:val="hybridMultilevel"/>
+    <w:tmpl w:val="685C06D8"/>
+    <w:lvl w:ilvl="0" w:tplc="04090001">
+      <w:start w:val="1"/>
+      <w:numFmt w:val="bullet"/>
+      <w:lvlText w:val=""/>
+      <w:lvlJc w:val="left"/>
+      <w:pPr>
+        <w:ind w:left="720" w:hanging="360"/>
+      </w:pPr>
+      <w:rPr>
+        <w:rFonts w:ascii="Symbol" w:hAnsi="Symbol" w:hint="default"/>
+      </w:rPr>
+    </w:lvl>
+    <w:lvl w:ilvl="1" w:tplc="04090003" w:tentative="1">
+      <w:start w:val="1"/>
+      <w:numFmt w:val="bullet"/>
+      <w:lvlText w:val="o"/>
+      <w:lvlJc w:val="left"/>
+      <w:pPr>
+        <w:ind w:left="1440" w:hanging="360"/>
+      </w:pPr>
+      <w:rPr>
+        <w:rFonts w:ascii="Courier New" w:hAnsi="Courier New" w:cs="Courier New" w:hint="default"/>
+      </w:rPr>
+    </w:lvl>
+    <w:lvl w:ilvl="2" w:tplc="04090005" w:tentative="1">
+      <w:start w:val="1"/>
+      <w:numFmt w:val="bullet"/>
+      <w:lvlText w:val=""/>
+      <w:lvlJc w:val="left"/>
+      <w:pPr>
+        <w:ind w:left="2160" w:hanging="360"/>
+      </w:pPr>
+      <w:rPr>
+        <w:rFonts w:ascii="Wingdings" w:hAnsi="Wingdings" w:hint="default"/>
+      </w:rPr>
+    </w:lvl>
+    <w:lvl w:ilvl="3" w:tplc="04090001" w:tentative="1">
+      <w:start w:val="1"/>
+      <w:numFmt w:val="bullet"/>
+      <w:lvlText w:val=""/>
+      <w:lvlJc w:val="left"/>
+      <w:pPr>
+        <w:ind w:left="2880" w:hanging="360"/>
+      </w:pPr>
+      <w:rPr>
+        <w:rFonts w:ascii="Symbol" w:hAnsi="Symbol" w:hint="default"/>
+      </w:rPr>
+    </w:lvl>
+    <w:lvl w:ilvl="4" w:tplc="04090003" w:tentative="1">
+      <w:start w:val="1"/>
+      <w:numFmt w:val="bullet"/>
+      <w:lvlText w:val="o"/>
+      <w:lvlJc w:val="left"/>
+      <w:pPr>
+        <w:ind w:left="3600" w:hanging="360"/>
+      </w:pPr>
+      <w:rPr>
+        <w:rFonts w:ascii="Courier New" w:hAnsi="Courier New" w:cs="Courier New" w:hint="default"/>
+      </w:rPr>
+    </w:lvl>
+    <w:lvl w:ilvl="5" w:tplc="04090005" w:tentative="1">
+      <w:start w:val="1"/>
+      <w:numFmt w:val="bullet"/>
+      <w:lvlText w:val=""/>
+      <w:lvlJc w:val="left"/>
+      <w:pPr>
+        <w:ind w:left="4320" w:hanging="360"/>
+      </w:pPr>
+      <w:rPr>
+        <w:rFonts w:ascii="Wingdings" w:hAnsi="Wingdings" w:hint="default"/>
+      </w:rPr>
+    </w:lvl>
+    <w:lvl w:ilvl="6" w:tplc="04090001" w:tentative="1">
+      <w:start w:val="1"/>
+      <w:numFmt w:val="bullet"/>
+      <w:lvlText w:val=""/>
+      <w:lvlJc w:val="left"/>
+      <w:pPr>
+        <w:ind w:left="5040" w:hanging="360"/>
+      </w:pPr>
+      <w:rPr>
+        <w:rFonts w:ascii="Symbol" w:hAnsi="Symbol" w:hint="default"/>
+      </w:rPr>
+    </w:lvl>
+    <w:lvl w:ilvl="7" w:tplc="04090003" w:tentative="1">
+      <w:start w:val="1"/>
+      <w:numFmt w:val="bullet"/>
+      <w:lvlText w:val="o"/>
+      <w:lvlJc w:val="left"/>
+      <w:pPr>
+        <w:ind w:left="5760" w:hanging="360"/>
+      </w:pPr>
+      <w:rPr>
+        <w:rFonts w:ascii="Courier New" w:hAnsi="Courier New" w:cs="Courier New" w:hint="default"/>
+      </w:rPr>
+    </w:lvl>
+    <w:lvl w:ilvl="8" w:tplc="04090005" w:tentative="1">
+      <w:start w:val="1"/>
+      <w:numFmt w:val="bullet"/>
+      <w:lvlText w:val=""/>
+      <w:lvlJc w:val="left"/>
+      <w:pPr>
+        <w:ind w:left="6480" w:hanging="360"/>
+      </w:pPr>
+      <w:rPr>
+        <w:rFonts w:ascii="Wingdings" w:hAnsi="Wingdings" w:hint="default"/>
+      </w:rPr>
+    </w:lvl>
+  </w:abstractNum>
+  <w:abstractNum w:abstractNumId="6">
     <w:nsid w:val="6AA16F9F"/>
     <w:multiLevelType w:val="hybridMultilevel"/>
     <w:tmpl w:val="E18C3E3E"/>
@@ -1436,7 +1770,7 @@
     </w:lvl>
   </w:abstractNum>
   <w:num w:numId="1">
-    <w:abstractNumId w:val="5"/>
+    <w:abstractNumId w:val="6"/>
   </w:num>
   <w:num w:numId="2">
     <w:abstractNumId w:val="1"/>
@@ -1452,6 +1786,9 @@
   </w:num>
   <w:num w:numId="6">
     <w:abstractNumId w:val="3"/>
+  </w:num>
+  <w:num w:numId="7">
+    <w:abstractNumId w:val="5"/>
   </w:num>
 </w:numbering>
 </file>
@@ -2243,4 +2580,16 @@
   <a:objectDefaults/>
   <a:extraClrSchemeLst/>
 </a:theme>
+</file>
+
+<file path=customXml/item1.xml><?xml version="1.0" encoding="utf-8"?>
+<b:Sources xmlns:b="http://schemas.openxmlformats.org/officeDocument/2006/bibliography" xmlns="http://schemas.openxmlformats.org/officeDocument/2006/bibliography" SelectedStyle="\APA.XSL" StyleName="APA"/>
+</file>
+
+<file path=customXml/itemProps1.xml><?xml version="1.0" encoding="utf-8"?>
+<ds:datastoreItem xmlns:ds="http://schemas.openxmlformats.org/officeDocument/2006/customXml" ds:itemID="{5EE51B59-C7CF-4027-A2B5-4AF512CC71F2}">
+  <ds:schemaRefs>
+    <ds:schemaRef ds:uri="http://schemas.openxmlformats.org/officeDocument/2006/bibliography"/>
+  </ds:schemaRefs>
+</ds:datastoreItem>
 </file>
</xml_diff>

<commit_message>
Close to isolating only face
Setting waypoint before continuing
</commit_message>
<xml_diff>
--- a/Documentation/Backlog.docx
+++ b/Documentation/Backlog.docx
@@ -846,17 +846,44 @@
               <w:spacing w:after="120"/>
               <w:rPr>
                 <w:rFonts w:ascii="Times New Roman" w:hAnsi="Times New Roman" w:cs="Times New Roman"/>
-                <w:sz w:val="24"/>
-                <w:szCs w:val="24"/>
-              </w:rPr>
-            </w:pPr>
-            <w:r>
-              <w:rPr>
-                <w:rFonts w:ascii="Times New Roman" w:hAnsi="Times New Roman" w:cs="Times New Roman"/>
+                <w:color w:val="FF0000"/>
+                <w:sz w:val="24"/>
+                <w:szCs w:val="24"/>
+              </w:rPr>
+            </w:pPr>
+            <w:r>
+              <w:rPr>
+                <w:rFonts w:ascii="Times New Roman" w:hAnsi="Times New Roman" w:cs="Times New Roman"/>
+                <w:color w:val="FF0000"/>
                 <w:sz w:val="24"/>
                 <w:szCs w:val="24"/>
               </w:rPr>
               <w:t>Isolate “face” through color clusters in the image and surround with a box</w:t>
+            </w:r>
+          </w:p>
+          <w:p>
+            <w:pPr>
+              <w:pStyle w:val="ListParagraph"/>
+              <w:numPr>
+                <w:ilvl w:val="1"/>
+                <w:numId w:val="7"/>
+              </w:numPr>
+              <w:spacing w:after="120"/>
+              <w:rPr>
+                <w:rFonts w:ascii="Times New Roman" w:hAnsi="Times New Roman" w:cs="Times New Roman"/>
+                <w:color w:val="FF0000"/>
+                <w:sz w:val="24"/>
+                <w:szCs w:val="24"/>
+              </w:rPr>
+            </w:pPr>
+            <w:r>
+              <w:rPr>
+                <w:rFonts w:ascii="Times New Roman" w:hAnsi="Times New Roman" w:cs="Times New Roman"/>
+                <w:color w:val="FF0000"/>
+                <w:sz w:val="24"/>
+                <w:szCs w:val="24"/>
+              </w:rPr>
+              <w:t>Bounding box is able to bound the colors but not the face, must make algorithm that catches clusters and not just individual pixels</w:t>
             </w:r>
           </w:p>
           <w:p>
@@ -925,20 +952,48 @@
           </w:tcPr>
           <w:p>
             <w:pPr>
-              <w:spacing w:after="120"/>
-              <w:rPr>
-                <w:rFonts w:ascii="Times New Roman" w:hAnsi="Times New Roman" w:cs="Times New Roman"/>
-                <w:sz w:val="24"/>
-                <w:szCs w:val="24"/>
-              </w:rPr>
-            </w:pPr>
-            <w:r>
-              <w:rPr>
-                <w:rFonts w:ascii="Times New Roman" w:hAnsi="Times New Roman" w:cs="Times New Roman"/>
-                <w:sz w:val="24"/>
-                <w:szCs w:val="24"/>
-              </w:rPr>
-              <w:t>TBA</w:t>
+              <w:pStyle w:val="ListParagraph"/>
+              <w:numPr>
+                <w:ilvl w:val="0"/>
+                <w:numId w:val="8"/>
+              </w:numPr>
+              <w:spacing w:after="120"/>
+              <w:rPr>
+                <w:rFonts w:ascii="Times New Roman" w:hAnsi="Times New Roman" w:cs="Times New Roman"/>
+                <w:sz w:val="24"/>
+                <w:szCs w:val="24"/>
+              </w:rPr>
+            </w:pPr>
+            <w:r>
+              <w:rPr>
+                <w:rFonts w:ascii="Times New Roman" w:hAnsi="Times New Roman" w:cs="Times New Roman"/>
+                <w:sz w:val="24"/>
+                <w:szCs w:val="24"/>
+              </w:rPr>
+              <w:t>Isolate a face with nothing else around it</w:t>
+            </w:r>
+          </w:p>
+          <w:p>
+            <w:pPr>
+              <w:pStyle w:val="ListParagraph"/>
+              <w:numPr>
+                <w:ilvl w:val="0"/>
+                <w:numId w:val="8"/>
+              </w:numPr>
+              <w:spacing w:after="120"/>
+              <w:rPr>
+                <w:rFonts w:ascii="Times New Roman" w:hAnsi="Times New Roman" w:cs="Times New Roman"/>
+                <w:sz w:val="24"/>
+                <w:szCs w:val="24"/>
+              </w:rPr>
+            </w:pPr>
+            <w:r>
+              <w:rPr>
+                <w:rFonts w:ascii="Times New Roman" w:hAnsi="Times New Roman" w:cs="Times New Roman"/>
+                <w:sz w:val="24"/>
+                <w:szCs w:val="24"/>
+              </w:rPr>
+              <w:t>Do not identify inanimate objects as faces</w:t>
             </w:r>
             <w:bookmarkStart w:id="0" w:name="_GoBack"/>
             <w:bookmarkEnd w:id="0"/>
@@ -1319,6 +1374,119 @@
     </w:lvl>
   </w:abstractNum>
   <w:abstractNum w:abstractNumId="3">
+    <w:nsid w:val="283B14FF"/>
+    <w:multiLevelType w:val="hybridMultilevel"/>
+    <w:tmpl w:val="3BCA13CA"/>
+    <w:lvl w:ilvl="0" w:tplc="04090001">
+      <w:start w:val="1"/>
+      <w:numFmt w:val="bullet"/>
+      <w:lvlText w:val=""/>
+      <w:lvlJc w:val="left"/>
+      <w:pPr>
+        <w:ind w:left="720" w:hanging="360"/>
+      </w:pPr>
+      <w:rPr>
+        <w:rFonts w:ascii="Symbol" w:hAnsi="Symbol" w:hint="default"/>
+      </w:rPr>
+    </w:lvl>
+    <w:lvl w:ilvl="1" w:tplc="04090003" w:tentative="1">
+      <w:start w:val="1"/>
+      <w:numFmt w:val="bullet"/>
+      <w:lvlText w:val="o"/>
+      <w:lvlJc w:val="left"/>
+      <w:pPr>
+        <w:ind w:left="1440" w:hanging="360"/>
+      </w:pPr>
+      <w:rPr>
+        <w:rFonts w:ascii="Courier New" w:hAnsi="Courier New" w:cs="Courier New" w:hint="default"/>
+      </w:rPr>
+    </w:lvl>
+    <w:lvl w:ilvl="2" w:tplc="04090005" w:tentative="1">
+      <w:start w:val="1"/>
+      <w:numFmt w:val="bullet"/>
+      <w:lvlText w:val=""/>
+      <w:lvlJc w:val="left"/>
+      <w:pPr>
+        <w:ind w:left="2160" w:hanging="360"/>
+      </w:pPr>
+      <w:rPr>
+        <w:rFonts w:ascii="Wingdings" w:hAnsi="Wingdings" w:hint="default"/>
+      </w:rPr>
+    </w:lvl>
+    <w:lvl w:ilvl="3" w:tplc="04090001" w:tentative="1">
+      <w:start w:val="1"/>
+      <w:numFmt w:val="bullet"/>
+      <w:lvlText w:val=""/>
+      <w:lvlJc w:val="left"/>
+      <w:pPr>
+        <w:ind w:left="2880" w:hanging="360"/>
+      </w:pPr>
+      <w:rPr>
+        <w:rFonts w:ascii="Symbol" w:hAnsi="Symbol" w:hint="default"/>
+      </w:rPr>
+    </w:lvl>
+    <w:lvl w:ilvl="4" w:tplc="04090003" w:tentative="1">
+      <w:start w:val="1"/>
+      <w:numFmt w:val="bullet"/>
+      <w:lvlText w:val="o"/>
+      <w:lvlJc w:val="left"/>
+      <w:pPr>
+        <w:ind w:left="3600" w:hanging="360"/>
+      </w:pPr>
+      <w:rPr>
+        <w:rFonts w:ascii="Courier New" w:hAnsi="Courier New" w:cs="Courier New" w:hint="default"/>
+      </w:rPr>
+    </w:lvl>
+    <w:lvl w:ilvl="5" w:tplc="04090005" w:tentative="1">
+      <w:start w:val="1"/>
+      <w:numFmt w:val="bullet"/>
+      <w:lvlText w:val=""/>
+      <w:lvlJc w:val="left"/>
+      <w:pPr>
+        <w:ind w:left="4320" w:hanging="360"/>
+      </w:pPr>
+      <w:rPr>
+        <w:rFonts w:ascii="Wingdings" w:hAnsi="Wingdings" w:hint="default"/>
+      </w:rPr>
+    </w:lvl>
+    <w:lvl w:ilvl="6" w:tplc="04090001" w:tentative="1">
+      <w:start w:val="1"/>
+      <w:numFmt w:val="bullet"/>
+      <w:lvlText w:val=""/>
+      <w:lvlJc w:val="left"/>
+      <w:pPr>
+        <w:ind w:left="5040" w:hanging="360"/>
+      </w:pPr>
+      <w:rPr>
+        <w:rFonts w:ascii="Symbol" w:hAnsi="Symbol" w:hint="default"/>
+      </w:rPr>
+    </w:lvl>
+    <w:lvl w:ilvl="7" w:tplc="04090003" w:tentative="1">
+      <w:start w:val="1"/>
+      <w:numFmt w:val="bullet"/>
+      <w:lvlText w:val="o"/>
+      <w:lvlJc w:val="left"/>
+      <w:pPr>
+        <w:ind w:left="5760" w:hanging="360"/>
+      </w:pPr>
+      <w:rPr>
+        <w:rFonts w:ascii="Courier New" w:hAnsi="Courier New" w:cs="Courier New" w:hint="default"/>
+      </w:rPr>
+    </w:lvl>
+    <w:lvl w:ilvl="8" w:tplc="04090005" w:tentative="1">
+      <w:start w:val="1"/>
+      <w:numFmt w:val="bullet"/>
+      <w:lvlText w:val=""/>
+      <w:lvlJc w:val="left"/>
+      <w:pPr>
+        <w:ind w:left="6480" w:hanging="360"/>
+      </w:pPr>
+      <w:rPr>
+        <w:rFonts w:ascii="Wingdings" w:hAnsi="Wingdings" w:hint="default"/>
+      </w:rPr>
+    </w:lvl>
+  </w:abstractNum>
+  <w:abstractNum w:abstractNumId="4">
     <w:nsid w:val="2FCB28DB"/>
     <w:multiLevelType w:val="hybridMultilevel"/>
     <w:tmpl w:val="45ECE364"/>
@@ -1431,7 +1599,7 @@
       </w:rPr>
     </w:lvl>
   </w:abstractNum>
-  <w:abstractNum w:abstractNumId="4">
+  <w:abstractNum w:abstractNumId="5">
     <w:nsid w:val="353A1FA7"/>
     <w:multiLevelType w:val="hybridMultilevel"/>
     <w:tmpl w:val="65AE3B40"/>
@@ -1544,7 +1712,7 @@
       </w:rPr>
     </w:lvl>
   </w:abstractNum>
-  <w:abstractNum w:abstractNumId="5">
+  <w:abstractNum w:abstractNumId="6">
     <w:nsid w:val="60A307C5"/>
     <w:multiLevelType w:val="hybridMultilevel"/>
     <w:tmpl w:val="685C06D8"/>
@@ -1560,7 +1728,7 @@
         <w:rFonts w:ascii="Symbol" w:hAnsi="Symbol" w:hint="default"/>
       </w:rPr>
     </w:lvl>
-    <w:lvl w:ilvl="1" w:tplc="04090003" w:tentative="1">
+    <w:lvl w:ilvl="1" w:tplc="04090003">
       <w:start w:val="1"/>
       <w:numFmt w:val="bullet"/>
       <w:lvlText w:val="o"/>
@@ -1657,7 +1825,7 @@
       </w:rPr>
     </w:lvl>
   </w:abstractNum>
-  <w:abstractNum w:abstractNumId="6">
+  <w:abstractNum w:abstractNumId="7">
     <w:nsid w:val="6AA16F9F"/>
     <w:multiLevelType w:val="hybridMultilevel"/>
     <w:tmpl w:val="E18C3E3E"/>
@@ -1770,7 +1938,7 @@
     </w:lvl>
   </w:abstractNum>
   <w:num w:numId="1">
-    <w:abstractNumId w:val="6"/>
+    <w:abstractNumId w:val="7"/>
   </w:num>
   <w:num w:numId="2">
     <w:abstractNumId w:val="1"/>
@@ -1782,13 +1950,16 @@
     <w:abstractNumId w:val="2"/>
   </w:num>
   <w:num w:numId="5">
+    <w:abstractNumId w:val="5"/>
+  </w:num>
+  <w:num w:numId="6">
     <w:abstractNumId w:val="4"/>
   </w:num>
-  <w:num w:numId="6">
+  <w:num w:numId="7">
+    <w:abstractNumId w:val="6"/>
+  </w:num>
+  <w:num w:numId="8">
     <w:abstractNumId w:val="3"/>
-  </w:num>
-  <w:num w:numId="7">
-    <w:abstractNumId w:val="5"/>
   </w:num>
 </w:numbering>
 </file>
@@ -2587,7 +2758,7 @@
 </file>
 
 <file path=customXml/itemProps1.xml><?xml version="1.0" encoding="utf-8"?>
-<ds:datastoreItem xmlns:ds="http://schemas.openxmlformats.org/officeDocument/2006/customXml" ds:itemID="{5EE51B59-C7CF-4027-A2B5-4AF512CC71F2}">
+<ds:datastoreItem xmlns:ds="http://schemas.openxmlformats.org/officeDocument/2006/customXml" ds:itemID="{B2C20C47-2921-452F-8F3F-78B101521939}">
   <ds:schemaRefs>
     <ds:schemaRef ds:uri="http://schemas.openxmlformats.org/officeDocument/2006/bibliography"/>
   </ds:schemaRefs>

</xml_diff>

<commit_message>
Updated backlog, added sample images
Backlog reflects completed tasks, tasks for the following week.
Images have undergone initial tests, not all tests have been done on
images.
Certain tests have not been performed to prevent malfunction during pass
off.
Images titles are altered to reflect the success of the tests.
</commit_message>
<xml_diff>
--- a/Documentation/Backlog.docx
+++ b/Documentation/Backlog.docx
@@ -1105,7 +1105,7 @@
                 <w:sz w:val="24"/>
                 <w:szCs w:val="24"/>
               </w:rPr>
-              <w:t>Complete face isolation</w:t>
+              <w:t>Get images of celebrities/people</w:t>
             </w:r>
           </w:p>
           <w:p>
@@ -1128,7 +1128,7 @@
                 <w:sz w:val="24"/>
                 <w:szCs w:val="24"/>
               </w:rPr>
-              <w:t>Boxing must ignore background pixels</w:t>
+              <w:t>Make image iterator</w:t>
             </w:r>
           </w:p>
           <w:p>
@@ -1151,10 +1151,8 @@
                 <w:sz w:val="24"/>
                 <w:szCs w:val="24"/>
               </w:rPr>
-              <w:t>Clean up code</w:t>
-            </w:r>
-            <w:bookmarkStart w:id="0" w:name="_GoBack"/>
-            <w:bookmarkEnd w:id="0"/>
+              <w:t>Iterate through every picture and apply face recognition tests</w:t>
+            </w:r>
           </w:p>
           <w:p>
             <w:pPr>
@@ -1176,7 +1174,122 @@
                 <w:sz w:val="24"/>
                 <w:szCs w:val="24"/>
               </w:rPr>
-              <w:t>Begin working on remembering faces</w:t>
+              <w:t>Identify unique features of a face</w:t>
+            </w:r>
+            <w:r>
+              <w:rPr>
+                <w:rFonts w:ascii="Times New Roman" w:hAnsi="Times New Roman" w:cs="Times New Roman"/>
+                <w:sz w:val="24"/>
+                <w:szCs w:val="24"/>
+              </w:rPr>
+              <w:t xml:space="preserve"> (Not started)</w:t>
+            </w:r>
+          </w:p>
+        </w:tc>
+      </w:tr>
+      <w:tr>
+        <w:tc>
+          <w:tcPr>
+            <w:tcW w:w="0" w:type="auto"/>
+          </w:tcPr>
+          <w:p>
+            <w:pPr>
+              <w:spacing w:after="120"/>
+              <w:rPr>
+                <w:rFonts w:ascii="Times New Roman" w:hAnsi="Times New Roman" w:cs="Times New Roman"/>
+                <w:sz w:val="24"/>
+                <w:szCs w:val="24"/>
+              </w:rPr>
+            </w:pPr>
+            <w:r>
+              <w:rPr>
+                <w:rFonts w:ascii="Times New Roman" w:hAnsi="Times New Roman" w:cs="Times New Roman"/>
+                <w:sz w:val="24"/>
+                <w:szCs w:val="24"/>
+              </w:rPr>
+              <w:t xml:space="preserve">Week Five </w:t>
+            </w:r>
+          </w:p>
+        </w:tc>
+        <w:tc>
+          <w:tcPr>
+            <w:tcW w:w="0" w:type="auto"/>
+          </w:tcPr>
+          <w:p>
+            <w:pPr>
+              <w:pStyle w:val="ListParagraph"/>
+              <w:numPr>
+                <w:ilvl w:val="0"/>
+                <w:numId w:val="9"/>
+              </w:numPr>
+              <w:spacing w:after="120"/>
+              <w:rPr>
+                <w:rFonts w:ascii="Times New Roman" w:hAnsi="Times New Roman" w:cs="Times New Roman"/>
+                <w:sz w:val="24"/>
+                <w:szCs w:val="24"/>
+              </w:rPr>
+            </w:pPr>
+            <w:r>
+              <w:rPr>
+                <w:rFonts w:ascii="Times New Roman" w:hAnsi="Times New Roman" w:cs="Times New Roman"/>
+                <w:sz w:val="24"/>
+                <w:szCs w:val="24"/>
+              </w:rPr>
+              <w:t>Identify unique features of a face</w:t>
+            </w:r>
+            <w:r>
+              <w:rPr>
+                <w:rFonts w:ascii="Times New Roman" w:hAnsi="Times New Roman" w:cs="Times New Roman"/>
+                <w:sz w:val="24"/>
+                <w:szCs w:val="24"/>
+              </w:rPr>
+              <w:t xml:space="preserve"> (Start)</w:t>
+            </w:r>
+          </w:p>
+          <w:p>
+            <w:pPr>
+              <w:pStyle w:val="ListParagraph"/>
+              <w:numPr>
+                <w:ilvl w:val="0"/>
+                <w:numId w:val="9"/>
+              </w:numPr>
+              <w:spacing w:after="120"/>
+              <w:rPr>
+                <w:rFonts w:ascii="Times New Roman" w:hAnsi="Times New Roman" w:cs="Times New Roman"/>
+                <w:sz w:val="24"/>
+                <w:szCs w:val="24"/>
+              </w:rPr>
+            </w:pPr>
+            <w:r>
+              <w:rPr>
+                <w:rFonts w:ascii="Times New Roman" w:hAnsi="Times New Roman" w:cs="Times New Roman"/>
+                <w:sz w:val="24"/>
+                <w:szCs w:val="24"/>
+              </w:rPr>
+              <w:t>Improve tests to better face recognition (there’s a bug where it’ll box everything, not just the face)</w:t>
+            </w:r>
+          </w:p>
+          <w:p>
+            <w:pPr>
+              <w:pStyle w:val="ListParagraph"/>
+              <w:numPr>
+                <w:ilvl w:val="0"/>
+                <w:numId w:val="9"/>
+              </w:numPr>
+              <w:spacing w:after="120"/>
+              <w:rPr>
+                <w:rFonts w:ascii="Times New Roman" w:hAnsi="Times New Roman" w:cs="Times New Roman"/>
+                <w:sz w:val="24"/>
+                <w:szCs w:val="24"/>
+              </w:rPr>
+            </w:pPr>
+            <w:r>
+              <w:rPr>
+                <w:rFonts w:ascii="Times New Roman" w:hAnsi="Times New Roman" w:cs="Times New Roman"/>
+                <w:sz w:val="24"/>
+                <w:szCs w:val="24"/>
+              </w:rPr>
+              <w:t>Begin creating tests to search for unique face features</w:t>
             </w:r>
           </w:p>
         </w:tc>
@@ -1201,6 +1314,8 @@
           <w:szCs w:val="24"/>
         </w:rPr>
       </w:pPr>
+      <w:bookmarkStart w:id="0" w:name="_GoBack"/>
+      <w:bookmarkEnd w:id="0"/>
     </w:p>
     <w:sectPr>
       <w:pgSz w:w="12240" w:h="15840"/>
@@ -3055,7 +3170,7 @@
 </file>
 
 <file path=customXml/itemProps1.xml><?xml version="1.0" encoding="utf-8"?>
-<ds:datastoreItem xmlns:ds="http://schemas.openxmlformats.org/officeDocument/2006/customXml" ds:itemID="{929E385B-EA84-489F-9DE0-D2C0A10A3F6B}">
+<ds:datastoreItem xmlns:ds="http://schemas.openxmlformats.org/officeDocument/2006/customXml" ds:itemID="{CE0701ED-8904-4C6F-A0AF-8FAEA18F8F56}">
   <ds:schemaRefs>
     <ds:schemaRef ds:uri="http://schemas.openxmlformats.org/officeDocument/2006/bibliography"/>
   </ds:schemaRefs>

</xml_diff>

<commit_message>
Continuing tests on faces, updated Backlog
Backlog has been updated, test images have been tested to see if face
identification passes them
</commit_message>
<xml_diff>
--- a/Documentation/Backlog.docx
+++ b/Documentation/Backlog.docx
@@ -1095,13 +1095,15 @@
               <w:spacing w:after="120"/>
               <w:rPr>
                 <w:rFonts w:ascii="Times New Roman" w:hAnsi="Times New Roman" w:cs="Times New Roman"/>
-                <w:sz w:val="24"/>
-                <w:szCs w:val="24"/>
-              </w:rPr>
-            </w:pPr>
-            <w:r>
-              <w:rPr>
-                <w:rFonts w:ascii="Times New Roman" w:hAnsi="Times New Roman" w:cs="Times New Roman"/>
+                <w:color w:val="4F81BD" w:themeColor="accent1"/>
+                <w:sz w:val="24"/>
+                <w:szCs w:val="24"/>
+              </w:rPr>
+            </w:pPr>
+            <w:r>
+              <w:rPr>
+                <w:rFonts w:ascii="Times New Roman" w:hAnsi="Times New Roman" w:cs="Times New Roman"/>
+                <w:color w:val="4F81BD" w:themeColor="accent1"/>
                 <w:sz w:val="24"/>
                 <w:szCs w:val="24"/>
               </w:rPr>
@@ -1118,13 +1120,15 @@
               <w:spacing w:after="120"/>
               <w:rPr>
                 <w:rFonts w:ascii="Times New Roman" w:hAnsi="Times New Roman" w:cs="Times New Roman"/>
-                <w:sz w:val="24"/>
-                <w:szCs w:val="24"/>
-              </w:rPr>
-            </w:pPr>
-            <w:r>
-              <w:rPr>
-                <w:rFonts w:ascii="Times New Roman" w:hAnsi="Times New Roman" w:cs="Times New Roman"/>
+                <w:color w:val="4F81BD" w:themeColor="accent1"/>
+                <w:sz w:val="24"/>
+                <w:szCs w:val="24"/>
+              </w:rPr>
+            </w:pPr>
+            <w:r>
+              <w:rPr>
+                <w:rFonts w:ascii="Times New Roman" w:hAnsi="Times New Roman" w:cs="Times New Roman"/>
+                <w:color w:val="4F81BD" w:themeColor="accent1"/>
                 <w:sz w:val="24"/>
                 <w:szCs w:val="24"/>
               </w:rPr>
@@ -1141,13 +1145,15 @@
               <w:spacing w:after="120"/>
               <w:rPr>
                 <w:rFonts w:ascii="Times New Roman" w:hAnsi="Times New Roman" w:cs="Times New Roman"/>
-                <w:sz w:val="24"/>
-                <w:szCs w:val="24"/>
-              </w:rPr>
-            </w:pPr>
-            <w:r>
-              <w:rPr>
-                <w:rFonts w:ascii="Times New Roman" w:hAnsi="Times New Roman" w:cs="Times New Roman"/>
+                <w:color w:val="4F81BD" w:themeColor="accent1"/>
+                <w:sz w:val="24"/>
+                <w:szCs w:val="24"/>
+              </w:rPr>
+            </w:pPr>
+            <w:r>
+              <w:rPr>
+                <w:rFonts w:ascii="Times New Roman" w:hAnsi="Times New Roman" w:cs="Times New Roman"/>
+                <w:color w:val="4F81BD" w:themeColor="accent1"/>
                 <w:sz w:val="24"/>
                 <w:szCs w:val="24"/>
               </w:rPr>
@@ -1164,13 +1170,15 @@
               <w:spacing w:after="120"/>
               <w:rPr>
                 <w:rFonts w:ascii="Times New Roman" w:hAnsi="Times New Roman" w:cs="Times New Roman"/>
-                <w:sz w:val="24"/>
-                <w:szCs w:val="24"/>
-              </w:rPr>
-            </w:pPr>
-            <w:r>
-              <w:rPr>
-                <w:rFonts w:ascii="Times New Roman" w:hAnsi="Times New Roman" w:cs="Times New Roman"/>
+                <w:color w:val="4F81BD" w:themeColor="accent1"/>
+                <w:sz w:val="24"/>
+                <w:szCs w:val="24"/>
+              </w:rPr>
+            </w:pPr>
+            <w:r>
+              <w:rPr>
+                <w:rFonts w:ascii="Times New Roman" w:hAnsi="Times New Roman" w:cs="Times New Roman"/>
+                <w:color w:val="4F81BD" w:themeColor="accent1"/>
                 <w:sz w:val="24"/>
                 <w:szCs w:val="24"/>
               </w:rPr>
@@ -1179,6 +1187,7 @@
             <w:r>
               <w:rPr>
                 <w:rFonts w:ascii="Times New Roman" w:hAnsi="Times New Roman" w:cs="Times New Roman"/>
+                <w:color w:val="4F81BD" w:themeColor="accent1"/>
                 <w:sz w:val="24"/>
                 <w:szCs w:val="24"/>
               </w:rPr>
@@ -1225,25 +1234,19 @@
               <w:spacing w:after="120"/>
               <w:rPr>
                 <w:rFonts w:ascii="Times New Roman" w:hAnsi="Times New Roman" w:cs="Times New Roman"/>
-                <w:sz w:val="24"/>
-                <w:szCs w:val="24"/>
-              </w:rPr>
-            </w:pPr>
-            <w:r>
-              <w:rPr>
-                <w:rFonts w:ascii="Times New Roman" w:hAnsi="Times New Roman" w:cs="Times New Roman"/>
-                <w:sz w:val="24"/>
-                <w:szCs w:val="24"/>
-              </w:rPr>
-              <w:t>Identify unique features of a face</w:t>
-            </w:r>
-            <w:r>
-              <w:rPr>
-                <w:rFonts w:ascii="Times New Roman" w:hAnsi="Times New Roman" w:cs="Times New Roman"/>
-                <w:sz w:val="24"/>
-                <w:szCs w:val="24"/>
-              </w:rPr>
-              <w:t xml:space="preserve"> (Start)</w:t>
+                <w:color w:val="4F81BD" w:themeColor="accent1"/>
+                <w:sz w:val="24"/>
+                <w:szCs w:val="24"/>
+              </w:rPr>
+            </w:pPr>
+            <w:r>
+              <w:rPr>
+                <w:rFonts w:ascii="Times New Roman" w:hAnsi="Times New Roman" w:cs="Times New Roman"/>
+                <w:color w:val="4F81BD" w:themeColor="accent1"/>
+                <w:sz w:val="24"/>
+                <w:szCs w:val="24"/>
+              </w:rPr>
+              <w:t>Identify unique features of a face (Start)</w:t>
             </w:r>
           </w:p>
           <w:p>
@@ -1256,13 +1259,15 @@
               <w:spacing w:after="120"/>
               <w:rPr>
                 <w:rFonts w:ascii="Times New Roman" w:hAnsi="Times New Roman" w:cs="Times New Roman"/>
-                <w:sz w:val="24"/>
-                <w:szCs w:val="24"/>
-              </w:rPr>
-            </w:pPr>
-            <w:r>
-              <w:rPr>
-                <w:rFonts w:ascii="Times New Roman" w:hAnsi="Times New Roman" w:cs="Times New Roman"/>
+                <w:color w:val="FF0000"/>
+                <w:sz w:val="24"/>
+                <w:szCs w:val="24"/>
+              </w:rPr>
+            </w:pPr>
+            <w:r>
+              <w:rPr>
+                <w:rFonts w:ascii="Times New Roman" w:hAnsi="Times New Roman" w:cs="Times New Roman"/>
+                <w:color w:val="FF0000"/>
                 <w:sz w:val="24"/>
                 <w:szCs w:val="24"/>
               </w:rPr>
@@ -1279,17 +1284,175 @@
               <w:spacing w:after="120"/>
               <w:rPr>
                 <w:rFonts w:ascii="Times New Roman" w:hAnsi="Times New Roman" w:cs="Times New Roman"/>
-                <w:sz w:val="24"/>
-                <w:szCs w:val="24"/>
-              </w:rPr>
-            </w:pPr>
-            <w:r>
-              <w:rPr>
-                <w:rFonts w:ascii="Times New Roman" w:hAnsi="Times New Roman" w:cs="Times New Roman"/>
+                <w:color w:val="4F81BD" w:themeColor="accent1"/>
+                <w:sz w:val="24"/>
+                <w:szCs w:val="24"/>
+              </w:rPr>
+            </w:pPr>
+            <w:r>
+              <w:rPr>
+                <w:rFonts w:ascii="Times New Roman" w:hAnsi="Times New Roman" w:cs="Times New Roman"/>
+                <w:color w:val="4F81BD" w:themeColor="accent1"/>
                 <w:sz w:val="24"/>
                 <w:szCs w:val="24"/>
               </w:rPr>
               <w:t>Begin creating tests to search for unique face features</w:t>
+            </w:r>
+          </w:p>
+        </w:tc>
+      </w:tr>
+      <w:tr>
+        <w:tc>
+          <w:tcPr>
+            <w:tcW w:w="0" w:type="auto"/>
+          </w:tcPr>
+          <w:p>
+            <w:pPr>
+              <w:spacing w:after="120"/>
+              <w:rPr>
+                <w:rFonts w:ascii="Times New Roman" w:hAnsi="Times New Roman" w:cs="Times New Roman"/>
+                <w:sz w:val="24"/>
+                <w:szCs w:val="24"/>
+              </w:rPr>
+            </w:pPr>
+            <w:r>
+              <w:rPr>
+                <w:rFonts w:ascii="Times New Roman" w:hAnsi="Times New Roman" w:cs="Times New Roman"/>
+                <w:sz w:val="24"/>
+                <w:szCs w:val="24"/>
+              </w:rPr>
+              <w:t>Week Six</w:t>
+            </w:r>
+          </w:p>
+        </w:tc>
+        <w:tc>
+          <w:tcPr>
+            <w:tcW w:w="0" w:type="auto"/>
+          </w:tcPr>
+          <w:p>
+            <w:pPr>
+              <w:pStyle w:val="ListParagraph"/>
+              <w:numPr>
+                <w:ilvl w:val="0"/>
+                <w:numId w:val="9"/>
+              </w:numPr>
+              <w:spacing w:after="120"/>
+              <w:rPr>
+                <w:rFonts w:ascii="Times New Roman" w:hAnsi="Times New Roman" w:cs="Times New Roman"/>
+                <w:sz w:val="24"/>
+                <w:szCs w:val="24"/>
+              </w:rPr>
+            </w:pPr>
+            <w:r>
+              <w:rPr>
+                <w:rFonts w:ascii="Times New Roman" w:hAnsi="Times New Roman" w:cs="Times New Roman"/>
+                <w:sz w:val="24"/>
+                <w:szCs w:val="24"/>
+              </w:rPr>
+              <w:t>Have concrete methods of identifying</w:t>
+            </w:r>
+            <w:r>
+              <w:rPr>
+                <w:rFonts w:ascii="Times New Roman" w:hAnsi="Times New Roman" w:cs="Times New Roman"/>
+                <w:sz w:val="24"/>
+                <w:szCs w:val="24"/>
+              </w:rPr>
+              <w:t xml:space="preserve"> uniqueness of a face</w:t>
+            </w:r>
+            <w:r>
+              <w:rPr>
+                <w:rFonts w:ascii="Times New Roman" w:hAnsi="Times New Roman" w:cs="Times New Roman"/>
+                <w:sz w:val="24"/>
+                <w:szCs w:val="24"/>
+              </w:rPr>
+              <w:t xml:space="preserve"> in code</w:t>
+            </w:r>
+          </w:p>
+          <w:p>
+            <w:pPr>
+              <w:pStyle w:val="ListParagraph"/>
+              <w:numPr>
+                <w:ilvl w:val="0"/>
+                <w:numId w:val="9"/>
+              </w:numPr>
+              <w:spacing w:after="120"/>
+              <w:rPr>
+                <w:rFonts w:ascii="Times New Roman" w:hAnsi="Times New Roman" w:cs="Times New Roman"/>
+                <w:sz w:val="24"/>
+                <w:szCs w:val="24"/>
+              </w:rPr>
+            </w:pPr>
+            <w:r>
+              <w:rPr>
+                <w:rFonts w:ascii="Times New Roman" w:hAnsi="Times New Roman" w:cs="Times New Roman"/>
+                <w:sz w:val="24"/>
+                <w:szCs w:val="24"/>
+              </w:rPr>
+              <w:t xml:space="preserve">Begin </w:t>
+            </w:r>
+            <w:r>
+              <w:rPr>
+                <w:rFonts w:ascii="Times New Roman" w:hAnsi="Times New Roman" w:cs="Times New Roman"/>
+                <w:sz w:val="24"/>
+                <w:szCs w:val="24"/>
+              </w:rPr>
+              <w:t>tests to remember faces</w:t>
+            </w:r>
+          </w:p>
+          <w:p>
+            <w:pPr>
+              <w:pStyle w:val="ListParagraph"/>
+              <w:numPr>
+                <w:ilvl w:val="0"/>
+                <w:numId w:val="9"/>
+              </w:numPr>
+              <w:spacing w:after="120"/>
+              <w:rPr>
+                <w:rFonts w:ascii="Times New Roman" w:hAnsi="Times New Roman" w:cs="Times New Roman"/>
+                <w:sz w:val="24"/>
+                <w:szCs w:val="24"/>
+              </w:rPr>
+            </w:pPr>
+            <w:r>
+              <w:rPr>
+                <w:rFonts w:ascii="Times New Roman" w:hAnsi="Times New Roman" w:cs="Times New Roman"/>
+                <w:sz w:val="24"/>
+                <w:szCs w:val="24"/>
+              </w:rPr>
+              <w:t>Have a good amount of tests pass face identification</w:t>
+            </w:r>
+          </w:p>
+          <w:p>
+            <w:pPr>
+              <w:pStyle w:val="ListParagraph"/>
+              <w:numPr>
+                <w:ilvl w:val="0"/>
+                <w:numId w:val="9"/>
+              </w:numPr>
+              <w:spacing w:after="120"/>
+              <w:rPr>
+                <w:rFonts w:ascii="Times New Roman" w:hAnsi="Times New Roman" w:cs="Times New Roman"/>
+                <w:sz w:val="24"/>
+                <w:szCs w:val="24"/>
+              </w:rPr>
+            </w:pPr>
+            <w:r>
+              <w:rPr>
+                <w:rFonts w:ascii="Times New Roman" w:hAnsi="Times New Roman" w:cs="Times New Roman"/>
+                <w:sz w:val="24"/>
+                <w:szCs w:val="24"/>
+              </w:rPr>
+              <w:t>If time allows it, improve</w:t>
+            </w:r>
+            <w:bookmarkStart w:id="0" w:name="_GoBack"/>
+            <w:bookmarkEnd w:id="0"/>
+            <w:r>
+              <w:rPr>
+                <w:rFonts w:ascii="Times New Roman" w:hAnsi="Times New Roman" w:cs="Times New Roman"/>
+                <w:sz w:val="24"/>
+                <w:szCs w:val="24"/>
+              </w:rPr>
+              <w:t xml:space="preserve"> face identification algorithm</w:t>
             </w:r>
           </w:p>
         </w:tc>
@@ -1314,8 +1477,6 @@
           <w:szCs w:val="24"/>
         </w:rPr>
       </w:pPr>
-      <w:bookmarkStart w:id="0" w:name="_GoBack"/>
-      <w:bookmarkEnd w:id="0"/>
     </w:p>
     <w:sectPr>
       <w:pgSz w:w="12240" w:h="15840"/>
@@ -3170,7 +3331,7 @@
 </file>
 
 <file path=customXml/itemProps1.xml><?xml version="1.0" encoding="utf-8"?>
-<ds:datastoreItem xmlns:ds="http://schemas.openxmlformats.org/officeDocument/2006/customXml" ds:itemID="{CE0701ED-8904-4C6F-A0AF-8FAEA18F8F56}">
+<ds:datastoreItem xmlns:ds="http://schemas.openxmlformats.org/officeDocument/2006/customXml" ds:itemID="{54D51A22-1B4D-40C6-8526-016BE3F865B1}">
   <ds:schemaRefs>
     <ds:schemaRef ds:uri="http://schemas.openxmlformats.org/officeDocument/2006/bibliography"/>
   </ds:schemaRefs>

</xml_diff>

<commit_message>
Continued Tests on images, Create face template
New classes added that will be used to represent unique face
</commit_message>
<xml_diff>
--- a/Documentation/Backlog.docx
+++ b/Documentation/Backlog.docx
@@ -1284,15 +1284,15 @@
               <w:spacing w:after="120"/>
               <w:rPr>
                 <w:rFonts w:ascii="Times New Roman" w:hAnsi="Times New Roman" w:cs="Times New Roman"/>
-                <w:color w:val="4F81BD" w:themeColor="accent1"/>
-                <w:sz w:val="24"/>
-                <w:szCs w:val="24"/>
-              </w:rPr>
-            </w:pPr>
-            <w:r>
-              <w:rPr>
-                <w:rFonts w:ascii="Times New Roman" w:hAnsi="Times New Roman" w:cs="Times New Roman"/>
-                <w:color w:val="4F81BD" w:themeColor="accent1"/>
+                <w:color w:val="FF0000"/>
+                <w:sz w:val="24"/>
+                <w:szCs w:val="24"/>
+              </w:rPr>
+            </w:pPr>
+            <w:r>
+              <w:rPr>
+                <w:rFonts w:ascii="Times New Roman" w:hAnsi="Times New Roman" w:cs="Times New Roman"/>
+                <w:color w:val="FF0000"/>
                 <w:sz w:val="24"/>
                 <w:szCs w:val="24"/>
               </w:rPr>
@@ -1419,7 +1419,17 @@
                 <w:sz w:val="24"/>
                 <w:szCs w:val="24"/>
               </w:rPr>
-              <w:t>Have a good amount of tests pass face identification</w:t>
+              <w:t>Have a good</w:t>
+            </w:r>
+            <w:bookmarkStart w:id="0" w:name="_GoBack"/>
+            <w:bookmarkEnd w:id="0"/>
+            <w:r>
+              <w:rPr>
+                <w:rFonts w:ascii="Times New Roman" w:hAnsi="Times New Roman" w:cs="Times New Roman"/>
+                <w:sz w:val="24"/>
+                <w:szCs w:val="24"/>
+              </w:rPr>
+              <w:t xml:space="preserve"> amount of tests pass face identification</w:t>
             </w:r>
           </w:p>
           <w:p>
@@ -1442,17 +1452,7 @@
                 <w:sz w:val="24"/>
                 <w:szCs w:val="24"/>
               </w:rPr>
-              <w:t>If time allows it, improve</w:t>
-            </w:r>
-            <w:bookmarkStart w:id="0" w:name="_GoBack"/>
-            <w:bookmarkEnd w:id="0"/>
-            <w:r>
-              <w:rPr>
-                <w:rFonts w:ascii="Times New Roman" w:hAnsi="Times New Roman" w:cs="Times New Roman"/>
-                <w:sz w:val="24"/>
-                <w:szCs w:val="24"/>
-              </w:rPr>
-              <w:t xml:space="preserve"> face identification algorithm</w:t>
+              <w:t>If time allows it, improve face identification algorithm</w:t>
             </w:r>
           </w:p>
         </w:tc>
@@ -3331,7 +3331,7 @@
 </file>
 
 <file path=customXml/itemProps1.xml><?xml version="1.0" encoding="utf-8"?>
-<ds:datastoreItem xmlns:ds="http://schemas.openxmlformats.org/officeDocument/2006/customXml" ds:itemID="{54D51A22-1B4D-40C6-8526-016BE3F865B1}">
+<ds:datastoreItem xmlns:ds="http://schemas.openxmlformats.org/officeDocument/2006/customXml" ds:itemID="{14AB0703-A727-4FEF-8D16-9B293D55FF95}">
   <ds:schemaRefs>
     <ds:schemaRef ds:uri="http://schemas.openxmlformats.org/officeDocument/2006/bibliography"/>
   </ds:schemaRefs>

</xml_diff>

<commit_message>
Altered Face object and attributes
Establishing attributes a unique face should have
</commit_message>
<xml_diff>
--- a/Documentation/Backlog.docx
+++ b/Documentation/Backlog.docx
@@ -1219,6 +1219,26 @@
               <w:t xml:space="preserve">Week Five </w:t>
             </w:r>
           </w:p>
+          <w:p>
+            <w:pPr>
+              <w:spacing w:after="120"/>
+              <w:rPr>
+                <w:rFonts w:ascii="Times New Roman" w:hAnsi="Times New Roman" w:cs="Times New Roman"/>
+                <w:sz w:val="24"/>
+                <w:szCs w:val="24"/>
+              </w:rPr>
+            </w:pPr>
+            <w:r>
+              <w:rPr>
+                <w:rFonts w:ascii="Times New Roman" w:hAnsi="Times New Roman" w:cs="Times New Roman"/>
+                <w:sz w:val="24"/>
+                <w:szCs w:val="24"/>
+              </w:rPr>
+              <w:t>Confused</w:t>
+            </w:r>
+            <w:bookmarkStart w:id="0" w:name="_GoBack"/>
+            <w:bookmarkEnd w:id="0"/>
+          </w:p>
         </w:tc>
         <w:tc>
           <w:tcPr>
@@ -1324,6 +1344,24 @@
               <w:t>Week Six</w:t>
             </w:r>
           </w:p>
+          <w:p>
+            <w:pPr>
+              <w:spacing w:after="120"/>
+              <w:rPr>
+                <w:rFonts w:ascii="Times New Roman" w:hAnsi="Times New Roman" w:cs="Times New Roman"/>
+                <w:sz w:val="24"/>
+                <w:szCs w:val="24"/>
+              </w:rPr>
+            </w:pPr>
+            <w:r>
+              <w:rPr>
+                <w:rFonts w:ascii="Times New Roman" w:hAnsi="Times New Roman" w:cs="Times New Roman"/>
+                <w:sz w:val="24"/>
+                <w:szCs w:val="24"/>
+              </w:rPr>
+              <w:t>To get back on track</w:t>
+            </w:r>
+          </w:p>
         </w:tc>
         <w:tc>
           <w:tcPr>
@@ -1419,17 +1457,7 @@
                 <w:sz w:val="24"/>
                 <w:szCs w:val="24"/>
               </w:rPr>
-              <w:t>Have a good</w:t>
-            </w:r>
-            <w:bookmarkStart w:id="0" w:name="_GoBack"/>
-            <w:bookmarkEnd w:id="0"/>
-            <w:r>
-              <w:rPr>
-                <w:rFonts w:ascii="Times New Roman" w:hAnsi="Times New Roman" w:cs="Times New Roman"/>
-                <w:sz w:val="24"/>
-                <w:szCs w:val="24"/>
-              </w:rPr>
-              <w:t xml:space="preserve"> amount of tests pass face identification</w:t>
+              <w:t>Have a good amount of tests pass face identification</w:t>
             </w:r>
           </w:p>
           <w:p>
@@ -3331,7 +3359,7 @@
 </file>
 
 <file path=customXml/itemProps1.xml><?xml version="1.0" encoding="utf-8"?>
-<ds:datastoreItem xmlns:ds="http://schemas.openxmlformats.org/officeDocument/2006/customXml" ds:itemID="{14AB0703-A727-4FEF-8D16-9B293D55FF95}">
+<ds:datastoreItem xmlns:ds="http://schemas.openxmlformats.org/officeDocument/2006/customXml" ds:itemID="{D4819D83-8698-4E13-BF78-1AA7407FE993}">
   <ds:schemaRefs>
     <ds:schemaRef ds:uri="http://schemas.openxmlformats.org/officeDocument/2006/bibliography"/>
   </ds:schemaRefs>

</xml_diff>

<commit_message>
Indentifying Face Progress, Backlog update
Program does not break, new tasks updated in backlog
</commit_message>
<xml_diff>
--- a/Documentation/Backlog.docx
+++ b/Documentation/Backlog.docx
@@ -1236,8 +1236,6 @@
               </w:rPr>
               <w:t>Confused</w:t>
             </w:r>
-            <w:bookmarkStart w:id="0" w:name="_GoBack"/>
-            <w:bookmarkEnd w:id="0"/>
           </w:p>
         </w:tc>
         <w:tc>
@@ -1377,13 +1375,15 @@
               <w:spacing w:after="120"/>
               <w:rPr>
                 <w:rFonts w:ascii="Times New Roman" w:hAnsi="Times New Roman" w:cs="Times New Roman"/>
-                <w:sz w:val="24"/>
-                <w:szCs w:val="24"/>
-              </w:rPr>
-            </w:pPr>
-            <w:r>
-              <w:rPr>
-                <w:rFonts w:ascii="Times New Roman" w:hAnsi="Times New Roman" w:cs="Times New Roman"/>
+                <w:color w:val="FF0000"/>
+                <w:sz w:val="24"/>
+                <w:szCs w:val="24"/>
+              </w:rPr>
+            </w:pPr>
+            <w:r>
+              <w:rPr>
+                <w:rFonts w:ascii="Times New Roman" w:hAnsi="Times New Roman" w:cs="Times New Roman"/>
+                <w:color w:val="FF0000"/>
                 <w:sz w:val="24"/>
                 <w:szCs w:val="24"/>
               </w:rPr>
@@ -1392,6 +1392,7 @@
             <w:r>
               <w:rPr>
                 <w:rFonts w:ascii="Times New Roman" w:hAnsi="Times New Roman" w:cs="Times New Roman"/>
+                <w:color w:val="FF0000"/>
                 <w:sz w:val="24"/>
                 <w:szCs w:val="24"/>
               </w:rPr>
@@ -1400,6 +1401,7 @@
             <w:r>
               <w:rPr>
                 <w:rFonts w:ascii="Times New Roman" w:hAnsi="Times New Roman" w:cs="Times New Roman"/>
+                <w:color w:val="FF0000"/>
                 <w:sz w:val="24"/>
                 <w:szCs w:val="24"/>
               </w:rPr>
@@ -1416,13 +1418,15 @@
               <w:spacing w:after="120"/>
               <w:rPr>
                 <w:rFonts w:ascii="Times New Roman" w:hAnsi="Times New Roman" w:cs="Times New Roman"/>
-                <w:sz w:val="24"/>
-                <w:szCs w:val="24"/>
-              </w:rPr>
-            </w:pPr>
-            <w:r>
-              <w:rPr>
-                <w:rFonts w:ascii="Times New Roman" w:hAnsi="Times New Roman" w:cs="Times New Roman"/>
+                <w:color w:val="4F81BD" w:themeColor="accent1"/>
+                <w:sz w:val="24"/>
+                <w:szCs w:val="24"/>
+              </w:rPr>
+            </w:pPr>
+            <w:r>
+              <w:rPr>
+                <w:rFonts w:ascii="Times New Roman" w:hAnsi="Times New Roman" w:cs="Times New Roman"/>
+                <w:color w:val="4F81BD" w:themeColor="accent1"/>
                 <w:sz w:val="24"/>
                 <w:szCs w:val="24"/>
               </w:rPr>
@@ -1431,6 +1435,7 @@
             <w:r>
               <w:rPr>
                 <w:rFonts w:ascii="Times New Roman" w:hAnsi="Times New Roman" w:cs="Times New Roman"/>
+                <w:color w:val="4F81BD" w:themeColor="accent1"/>
                 <w:sz w:val="24"/>
                 <w:szCs w:val="24"/>
               </w:rPr>
@@ -1447,13 +1452,15 @@
               <w:spacing w:after="120"/>
               <w:rPr>
                 <w:rFonts w:ascii="Times New Roman" w:hAnsi="Times New Roman" w:cs="Times New Roman"/>
-                <w:sz w:val="24"/>
-                <w:szCs w:val="24"/>
-              </w:rPr>
-            </w:pPr>
-            <w:r>
-              <w:rPr>
-                <w:rFonts w:ascii="Times New Roman" w:hAnsi="Times New Roman" w:cs="Times New Roman"/>
+                <w:color w:val="4F81BD" w:themeColor="accent1"/>
+                <w:sz w:val="24"/>
+                <w:szCs w:val="24"/>
+              </w:rPr>
+            </w:pPr>
+            <w:r>
+              <w:rPr>
+                <w:rFonts w:ascii="Times New Roman" w:hAnsi="Times New Roman" w:cs="Times New Roman"/>
+                <w:color w:val="4F81BD" w:themeColor="accent1"/>
                 <w:sz w:val="24"/>
                 <w:szCs w:val="24"/>
               </w:rPr>
@@ -1477,10 +1484,138 @@
             <w:r>
               <w:rPr>
                 <w:rFonts w:ascii="Times New Roman" w:hAnsi="Times New Roman" w:cs="Times New Roman"/>
+                <w:color w:val="4F81BD" w:themeColor="accent1"/>
                 <w:sz w:val="24"/>
                 <w:szCs w:val="24"/>
               </w:rPr>
               <w:t>If time allows it, improve face identification algorithm</w:t>
+            </w:r>
+          </w:p>
+        </w:tc>
+      </w:tr>
+      <w:tr>
+        <w:tc>
+          <w:tcPr>
+            <w:tcW w:w="0" w:type="auto"/>
+          </w:tcPr>
+          <w:p>
+            <w:pPr>
+              <w:spacing w:after="120"/>
+              <w:rPr>
+                <w:rFonts w:ascii="Times New Roman" w:hAnsi="Times New Roman" w:cs="Times New Roman"/>
+                <w:sz w:val="24"/>
+                <w:szCs w:val="24"/>
+              </w:rPr>
+            </w:pPr>
+            <w:r>
+              <w:rPr>
+                <w:rFonts w:ascii="Times New Roman" w:hAnsi="Times New Roman" w:cs="Times New Roman"/>
+                <w:sz w:val="24"/>
+                <w:szCs w:val="24"/>
+              </w:rPr>
+              <w:t>Week Seven</w:t>
+            </w:r>
+          </w:p>
+          <w:p>
+            <w:pPr>
+              <w:spacing w:after="120"/>
+              <w:rPr>
+                <w:rFonts w:ascii="Times New Roman" w:hAnsi="Times New Roman" w:cs="Times New Roman"/>
+                <w:sz w:val="24"/>
+                <w:szCs w:val="24"/>
+              </w:rPr>
+            </w:pPr>
+            <w:r>
+              <w:rPr>
+                <w:rFonts w:ascii="Times New Roman" w:hAnsi="Times New Roman" w:cs="Times New Roman"/>
+                <w:sz w:val="24"/>
+                <w:szCs w:val="24"/>
+              </w:rPr>
+              <w:t>Cutting it close</w:t>
+            </w:r>
+          </w:p>
+        </w:tc>
+        <w:tc>
+          <w:tcPr>
+            <w:tcW w:w="0" w:type="auto"/>
+          </w:tcPr>
+          <w:p>
+            <w:pPr>
+              <w:pStyle w:val="ListParagraph"/>
+              <w:numPr>
+                <w:ilvl w:val="0"/>
+                <w:numId w:val="9"/>
+              </w:numPr>
+              <w:spacing w:after="120"/>
+              <w:rPr>
+                <w:rFonts w:ascii="Times New Roman" w:hAnsi="Times New Roman" w:cs="Times New Roman"/>
+                <w:sz w:val="24"/>
+                <w:szCs w:val="24"/>
+              </w:rPr>
+            </w:pPr>
+            <w:r>
+              <w:rPr>
+                <w:rFonts w:ascii="Times New Roman" w:hAnsi="Times New Roman" w:cs="Times New Roman"/>
+                <w:sz w:val="24"/>
+                <w:szCs w:val="24"/>
+              </w:rPr>
+              <w:t>Have a good amount of progre</w:t>
+            </w:r>
+            <w:bookmarkStart w:id="0" w:name="_GoBack"/>
+            <w:bookmarkEnd w:id="0"/>
+            <w:r>
+              <w:rPr>
+                <w:rFonts w:ascii="Times New Roman" w:hAnsi="Times New Roman" w:cs="Times New Roman"/>
+                <w:sz w:val="24"/>
+                <w:szCs w:val="24"/>
+              </w:rPr>
+              <w:t>ss into remembering a face</w:t>
+            </w:r>
+          </w:p>
+          <w:p>
+            <w:pPr>
+              <w:pStyle w:val="ListParagraph"/>
+              <w:numPr>
+                <w:ilvl w:val="0"/>
+                <w:numId w:val="9"/>
+              </w:numPr>
+              <w:spacing w:after="120"/>
+              <w:rPr>
+                <w:rFonts w:ascii="Times New Roman" w:hAnsi="Times New Roman" w:cs="Times New Roman"/>
+                <w:sz w:val="24"/>
+                <w:szCs w:val="24"/>
+              </w:rPr>
+            </w:pPr>
+            <w:r>
+              <w:rPr>
+                <w:rFonts w:ascii="Times New Roman" w:hAnsi="Times New Roman" w:cs="Times New Roman"/>
+                <w:sz w:val="24"/>
+                <w:szCs w:val="24"/>
+              </w:rPr>
+              <w:t>Have face identification working to its best</w:t>
+            </w:r>
+          </w:p>
+          <w:p>
+            <w:pPr>
+              <w:pStyle w:val="ListParagraph"/>
+              <w:numPr>
+                <w:ilvl w:val="0"/>
+                <w:numId w:val="9"/>
+              </w:numPr>
+              <w:spacing w:after="120"/>
+              <w:rPr>
+                <w:rFonts w:ascii="Times New Roman" w:hAnsi="Times New Roman" w:cs="Times New Roman"/>
+                <w:sz w:val="24"/>
+                <w:szCs w:val="24"/>
+              </w:rPr>
+            </w:pPr>
+            <w:r>
+              <w:rPr>
+                <w:rFonts w:ascii="Times New Roman" w:hAnsi="Times New Roman" w:cs="Times New Roman"/>
+                <w:sz w:val="24"/>
+                <w:szCs w:val="24"/>
+              </w:rPr>
+              <w:t>Have at least one face be identified across pictures</w:t>
             </w:r>
           </w:p>
         </w:tc>
@@ -3359,7 +3494,7 @@
 </file>
 
 <file path=customXml/itemProps1.xml><?xml version="1.0" encoding="utf-8"?>
-<ds:datastoreItem xmlns:ds="http://schemas.openxmlformats.org/officeDocument/2006/customXml" ds:itemID="{D4819D83-8698-4E13-BF78-1AA7407FE993}">
+<ds:datastoreItem xmlns:ds="http://schemas.openxmlformats.org/officeDocument/2006/customXml" ds:itemID="{E3AAB341-39E9-4EE1-BCE4-56E9A4E1E304}">
   <ds:schemaRefs>
     <ds:schemaRef ds:uri="http://schemas.openxmlformats.org/officeDocument/2006/bibliography"/>
   </ds:schemaRefs>

</xml_diff>